<commit_message>
УП Pract 12 docx changed
</commit_message>
<xml_diff>
--- a/Course III/УП/Практики/Практика 12/Практическая работа №12.docx
+++ b/Course III/УП/Практики/Практика 12/Практическая работа №12.docx
@@ -2,6 +2,22 @@
 <file path=word/document.xml><?xml version="1.0" encoding="utf-8"?>
 <w:document xmlns:wpc="http://schemas.microsoft.com/office/word/2010/wordprocessingCanvas" xmlns:mo="http://schemas.microsoft.com/office/mac/office/2008/main" xmlns:mc="http://schemas.openxmlformats.org/markup-compatibility/2006" xmlns:mv="urn:schemas-microsoft-com:mac:vml" xmlns:o="urn:schemas-microsoft-com:office:office" xmlns:r="http://schemas.openxmlformats.org/officeDocument/2006/relationships" xmlns:m="http://schemas.openxmlformats.org/officeDocument/2006/math" xmlns:v="urn:schemas-microsoft-com:vml" xmlns:wp14="http://schemas.microsoft.com/office/word/2010/wordprocessingDrawing" xmlns:wp="http://schemas.openxmlformats.org/drawingml/2006/wordprocessingDrawing" xmlns:w10="urn:schemas-microsoft-com:office:word" xmlns:w="http://schemas.openxmlformats.org/wordprocessingml/2006/main" xmlns:w14="http://schemas.microsoft.com/office/word/2010/wordml" xmlns:w15="http://schemas.microsoft.com/office/word/2012/wordml" xmlns:wpg="http://schemas.microsoft.com/office/word/2010/wordprocessingGroup" xmlns:wpi="http://schemas.microsoft.com/office/word/2010/wordprocessingInk" xmlns:wne="http://schemas.microsoft.com/office/word/2006/wordml" xmlns:wps="http://schemas.microsoft.com/office/word/2010/wordprocessingShape" mc:Ignorable="w14 w15 wp14">
   <w:body>
+    <w:p>
+      <w:pPr>
+        <w:jc w:val="center"/>
+        <w:rPr>
+          <w:rFonts w:ascii="Times New Roman" w:hAnsi="Times New Roman" w:cs="Times New Roman"/>
+          <w:sz w:val="32"/>
+        </w:rPr>
+      </w:pPr>
+      <w:r>
+        <w:rPr>
+          <w:rFonts w:ascii="Times New Roman" w:hAnsi="Times New Roman" w:cs="Times New Roman"/>
+          <w:sz w:val="32"/>
+        </w:rPr>
+        <w:t>Задание №1</w:t>
+      </w:r>
+    </w:p>
     <w:p>
       <w:pPr>
         <w:rPr>
@@ -34,7 +50,7 @@
           <w:rFonts w:ascii="Times New Roman" w:eastAsia="Times New Roman" w:hAnsi="Times New Roman"/>
           <w:sz w:val="24"/>
           <w:szCs w:val="24"/>
-          <w:lang w:eastAsia="ru-RU"/>
+          <w:lang w:val="en-US" w:eastAsia="ru-RU"/>
         </w:rPr>
       </w:pPr>
       <w:r>
@@ -89,7 +105,16 @@
           <w:szCs w:val="24"/>
           <w:lang w:eastAsia="ru-RU"/>
         </w:rPr>
-        <w:t xml:space="preserve">раммов, найти среднюю площадь N </w:t>
+        <w:t>раммов, найти среднюю площадь</w:t>
+      </w:r>
+      <w:r>
+        <w:rPr>
+          <w:rFonts w:ascii="Times New Roman" w:eastAsia="Times New Roman" w:hAnsi="Times New Roman"/>
+          <w:sz w:val="24"/>
+          <w:szCs w:val="24"/>
+          <w:lang w:val="en-US" w:eastAsia="ru-RU"/>
+        </w:rPr>
+        <w:t xml:space="preserve"> N </w:t>
       </w:r>
       <w:r>
         <w:rPr>
@@ -98,7 +123,124 @@
           <w:szCs w:val="24"/>
           <w:lang w:eastAsia="ru-RU"/>
         </w:rPr>
-        <w:t>четырехугольников и параллелограммы наименьшей и наибольшей площади.</w:t>
+        <w:t>четырехугольников</w:t>
+      </w:r>
+      <w:r>
+        <w:rPr>
+          <w:rFonts w:ascii="Times New Roman" w:eastAsia="Times New Roman" w:hAnsi="Times New Roman"/>
+          <w:sz w:val="24"/>
+          <w:szCs w:val="24"/>
+          <w:lang w:val="en-US" w:eastAsia="ru-RU"/>
+        </w:rPr>
+        <w:t xml:space="preserve"> </w:t>
+      </w:r>
+      <w:r>
+        <w:rPr>
+          <w:rFonts w:ascii="Times New Roman" w:eastAsia="Times New Roman" w:hAnsi="Times New Roman"/>
+          <w:sz w:val="24"/>
+          <w:szCs w:val="24"/>
+          <w:lang w:eastAsia="ru-RU"/>
+        </w:rPr>
+        <w:t>и</w:t>
+      </w:r>
+      <w:r>
+        <w:rPr>
+          <w:rFonts w:ascii="Times New Roman" w:eastAsia="Times New Roman" w:hAnsi="Times New Roman"/>
+          <w:sz w:val="24"/>
+          <w:szCs w:val="24"/>
+          <w:lang w:val="en-US" w:eastAsia="ru-RU"/>
+        </w:rPr>
+        <w:t xml:space="preserve"> </w:t>
+      </w:r>
+      <w:r>
+        <w:rPr>
+          <w:rFonts w:ascii="Times New Roman" w:eastAsia="Times New Roman" w:hAnsi="Times New Roman"/>
+          <w:sz w:val="24"/>
+          <w:szCs w:val="24"/>
+          <w:lang w:eastAsia="ru-RU"/>
+        </w:rPr>
+        <w:t>параллелограммы</w:t>
+      </w:r>
+      <w:r>
+        <w:rPr>
+          <w:rFonts w:ascii="Times New Roman" w:eastAsia="Times New Roman" w:hAnsi="Times New Roman"/>
+          <w:sz w:val="24"/>
+          <w:szCs w:val="24"/>
+          <w:lang w:val="en-US" w:eastAsia="ru-RU"/>
+        </w:rPr>
+        <w:t xml:space="preserve"> </w:t>
+      </w:r>
+      <w:r>
+        <w:rPr>
+          <w:rFonts w:ascii="Times New Roman" w:eastAsia="Times New Roman" w:hAnsi="Times New Roman"/>
+          <w:sz w:val="24"/>
+          <w:szCs w:val="24"/>
+          <w:lang w:eastAsia="ru-RU"/>
+        </w:rPr>
+        <w:t>наименьшей</w:t>
+      </w:r>
+      <w:r>
+        <w:rPr>
+          <w:rFonts w:ascii="Times New Roman" w:eastAsia="Times New Roman" w:hAnsi="Times New Roman"/>
+          <w:sz w:val="24"/>
+          <w:szCs w:val="24"/>
+          <w:lang w:val="en-US" w:eastAsia="ru-RU"/>
+        </w:rPr>
+        <w:t xml:space="preserve"> </w:t>
+      </w:r>
+      <w:r>
+        <w:rPr>
+          <w:rFonts w:ascii="Times New Roman" w:eastAsia="Times New Roman" w:hAnsi="Times New Roman"/>
+          <w:sz w:val="24"/>
+          <w:szCs w:val="24"/>
+          <w:lang w:eastAsia="ru-RU"/>
+        </w:rPr>
+        <w:t>и</w:t>
+      </w:r>
+      <w:r>
+        <w:rPr>
+          <w:rFonts w:ascii="Times New Roman" w:eastAsia="Times New Roman" w:hAnsi="Times New Roman"/>
+          <w:sz w:val="24"/>
+          <w:szCs w:val="24"/>
+          <w:lang w:val="en-US" w:eastAsia="ru-RU"/>
+        </w:rPr>
+        <w:t xml:space="preserve"> </w:t>
+      </w:r>
+      <w:r>
+        <w:rPr>
+          <w:rFonts w:ascii="Times New Roman" w:eastAsia="Times New Roman" w:hAnsi="Times New Roman"/>
+          <w:sz w:val="24"/>
+          <w:szCs w:val="24"/>
+          <w:lang w:eastAsia="ru-RU"/>
+        </w:rPr>
+        <w:t>наибольшей</w:t>
+      </w:r>
+      <w:r>
+        <w:rPr>
+          <w:rFonts w:ascii="Times New Roman" w:eastAsia="Times New Roman" w:hAnsi="Times New Roman"/>
+          <w:sz w:val="24"/>
+          <w:szCs w:val="24"/>
+          <w:lang w:val="en-US" w:eastAsia="ru-RU"/>
+        </w:rPr>
+        <w:t xml:space="preserve"> </w:t>
+      </w:r>
+      <w:r>
+        <w:rPr>
+          <w:rFonts w:ascii="Times New Roman" w:eastAsia="Times New Roman" w:hAnsi="Times New Roman"/>
+          <w:sz w:val="24"/>
+          <w:szCs w:val="24"/>
+          <w:lang w:eastAsia="ru-RU"/>
+        </w:rPr>
+        <w:t>площади</w:t>
+      </w:r>
+      <w:r>
+        <w:rPr>
+          <w:rFonts w:ascii="Times New Roman" w:eastAsia="Times New Roman" w:hAnsi="Times New Roman"/>
+          <w:sz w:val="24"/>
+          <w:szCs w:val="24"/>
+          <w:lang w:val="en-US" w:eastAsia="ru-RU"/>
+        </w:rPr>
+        <w:t>.</w:t>
       </w:r>
     </w:p>
     <w:p>
@@ -304,8 +446,6 @@
         </w:rPr>
         <w:t>;</w:t>
       </w:r>
-      <w:bookmarkStart w:id="0" w:name="_GoBack"/>
-      <w:bookmarkEnd w:id="0"/>
       <w:r>
         <w:rPr>
           <w:rFonts w:ascii="Menlo" w:eastAsiaTheme="minorHAnsi" w:hAnsi="Menlo" w:cs="Menlo"/>
@@ -1631,136 +1771,6 @@
           <w:lang w:val="en-US"/>
         </w:rPr>
         <w:t>"   B +-----------+ C</w:t>
-      </w:r>
-      <w:r>
-        <w:rPr>
-          <w:rFonts w:ascii="Menlo" w:eastAsiaTheme="minorHAnsi" w:hAnsi="Menlo" w:cs="Menlo"/>
-          <w:b/>
-          <w:bCs/>
-          <w:color w:val="000080"/>
-          <w:lang w:val="en-US"/>
-        </w:rPr>
-        <w:t>\n</w:t>
-      </w:r>
-      <w:r>
-        <w:rPr>
-          <w:rFonts w:ascii="Menlo" w:eastAsiaTheme="minorHAnsi" w:hAnsi="Menlo" w:cs="Menlo"/>
-          <w:b/>
-          <w:bCs/>
-          <w:color w:val="008000"/>
-          <w:lang w:val="en-US"/>
-        </w:rPr>
-        <w:t>"</w:t>
-      </w:r>
-      <w:r>
-        <w:rPr>
-          <w:rFonts w:ascii="Menlo" w:eastAsiaTheme="minorHAnsi" w:hAnsi="Menlo" w:cs="Menlo"/>
-          <w:color w:val="000000"/>
-          <w:lang w:val="en-US"/>
-        </w:rPr>
-        <w:t>;</w:t>
-      </w:r>
-      <w:r>
-        <w:rPr>
-          <w:rFonts w:ascii="Menlo" w:eastAsiaTheme="minorHAnsi" w:hAnsi="Menlo" w:cs="Menlo"/>
-          <w:color w:val="000000"/>
-          <w:lang w:val="en-US"/>
-        </w:rPr>
-        <w:br/>
-        <w:t xml:space="preserve">        </w:t>
-      </w:r>
-      <w:proofErr w:type="spellStart"/>
-      <w:r>
-        <w:rPr>
-          <w:rFonts w:ascii="Menlo" w:eastAsiaTheme="minorHAnsi" w:hAnsi="Menlo" w:cs="Menlo"/>
-          <w:color w:val="000000"/>
-          <w:lang w:val="en-US"/>
-        </w:rPr>
-        <w:t>cout</w:t>
-      </w:r>
-      <w:proofErr w:type="spellEnd"/>
-      <w:r>
-        <w:rPr>
-          <w:rFonts w:ascii="Menlo" w:eastAsiaTheme="minorHAnsi" w:hAnsi="Menlo" w:cs="Menlo"/>
-          <w:color w:val="000000"/>
-          <w:lang w:val="en-US"/>
-        </w:rPr>
-        <w:t xml:space="preserve"> &lt;&lt; </w:t>
-      </w:r>
-      <w:r>
-        <w:rPr>
-          <w:rFonts w:ascii="Menlo" w:eastAsiaTheme="minorHAnsi" w:hAnsi="Menlo" w:cs="Menlo"/>
-          <w:b/>
-          <w:bCs/>
-          <w:color w:val="008000"/>
-          <w:lang w:val="en-US"/>
-        </w:rPr>
-        <w:t xml:space="preserve">"    /            | </w:t>
-      </w:r>
-      <w:r>
-        <w:rPr>
-          <w:rFonts w:ascii="Menlo" w:eastAsiaTheme="minorHAnsi" w:hAnsi="Menlo" w:cs="Menlo"/>
-          <w:b/>
-          <w:bCs/>
-          <w:color w:val="000080"/>
-          <w:lang w:val="en-US"/>
-        </w:rPr>
-        <w:t>\n</w:t>
-      </w:r>
-      <w:r>
-        <w:rPr>
-          <w:rFonts w:ascii="Menlo" w:eastAsiaTheme="minorHAnsi" w:hAnsi="Menlo" w:cs="Menlo"/>
-          <w:b/>
-          <w:bCs/>
-          <w:color w:val="008000"/>
-          <w:lang w:val="en-US"/>
-        </w:rPr>
-        <w:t>"</w:t>
-      </w:r>
-      <w:r>
-        <w:rPr>
-          <w:rFonts w:ascii="Menlo" w:eastAsiaTheme="minorHAnsi" w:hAnsi="Menlo" w:cs="Menlo"/>
-          <w:color w:val="000000"/>
-          <w:lang w:val="en-US"/>
-        </w:rPr>
-        <w:t>;</w:t>
-      </w:r>
-      <w:r>
-        <w:rPr>
-          <w:rFonts w:ascii="Menlo" w:eastAsiaTheme="minorHAnsi" w:hAnsi="Menlo" w:cs="Menlo"/>
-          <w:color w:val="000000"/>
-          <w:lang w:val="en-US"/>
-        </w:rPr>
-        <w:br/>
-        <w:t xml:space="preserve">        </w:t>
-      </w:r>
-      <w:proofErr w:type="spellStart"/>
-      <w:r>
-        <w:rPr>
-          <w:rFonts w:ascii="Menlo" w:eastAsiaTheme="minorHAnsi" w:hAnsi="Menlo" w:cs="Menlo"/>
-          <w:color w:val="000000"/>
-          <w:lang w:val="en-US"/>
-        </w:rPr>
-        <w:t>cout</w:t>
-      </w:r>
-      <w:proofErr w:type="spellEnd"/>
-      <w:r>
-        <w:rPr>
-          <w:rFonts w:ascii="Menlo" w:eastAsiaTheme="minorHAnsi" w:hAnsi="Menlo" w:cs="Menlo"/>
-          <w:color w:val="000000"/>
-          <w:lang w:val="en-US"/>
-        </w:rPr>
-        <w:t xml:space="preserve"> &lt;&lt; </w:t>
-      </w:r>
-      <w:r>
-        <w:rPr>
-          <w:rFonts w:ascii="Menlo" w:eastAsiaTheme="minorHAnsi" w:hAnsi="Menlo" w:cs="Menlo"/>
-          <w:b/>
-          <w:bCs/>
-          <w:color w:val="008000"/>
-          <w:lang w:val="en-US"/>
-        </w:rPr>
-        <w:t xml:space="preserve">"   /             | </w:t>
       </w:r>
       <w:r>
         <w:rPr>
@@ -1833,6 +1843,136 @@
           <w:color w:val="008000"/>
           <w:lang w:val="en-US"/>
         </w:rPr>
+        <w:t xml:space="preserve">"    /            | </w:t>
+      </w:r>
+      <w:r>
+        <w:rPr>
+          <w:rFonts w:ascii="Menlo" w:eastAsiaTheme="minorHAnsi" w:hAnsi="Menlo" w:cs="Menlo"/>
+          <w:b/>
+          <w:bCs/>
+          <w:color w:val="000080"/>
+          <w:lang w:val="en-US"/>
+        </w:rPr>
+        <w:t>\n</w:t>
+      </w:r>
+      <w:r>
+        <w:rPr>
+          <w:rFonts w:ascii="Menlo" w:eastAsiaTheme="minorHAnsi" w:hAnsi="Menlo" w:cs="Menlo"/>
+          <w:b/>
+          <w:bCs/>
+          <w:color w:val="008000"/>
+          <w:lang w:val="en-US"/>
+        </w:rPr>
+        <w:t>"</w:t>
+      </w:r>
+      <w:r>
+        <w:rPr>
+          <w:rFonts w:ascii="Menlo" w:eastAsiaTheme="minorHAnsi" w:hAnsi="Menlo" w:cs="Menlo"/>
+          <w:color w:val="000000"/>
+          <w:lang w:val="en-US"/>
+        </w:rPr>
+        <w:t>;</w:t>
+      </w:r>
+      <w:r>
+        <w:rPr>
+          <w:rFonts w:ascii="Menlo" w:eastAsiaTheme="minorHAnsi" w:hAnsi="Menlo" w:cs="Menlo"/>
+          <w:color w:val="000000"/>
+          <w:lang w:val="en-US"/>
+        </w:rPr>
+        <w:br/>
+        <w:t xml:space="preserve">        </w:t>
+      </w:r>
+      <w:proofErr w:type="spellStart"/>
+      <w:r>
+        <w:rPr>
+          <w:rFonts w:ascii="Menlo" w:eastAsiaTheme="minorHAnsi" w:hAnsi="Menlo" w:cs="Menlo"/>
+          <w:color w:val="000000"/>
+          <w:lang w:val="en-US"/>
+        </w:rPr>
+        <w:t>cout</w:t>
+      </w:r>
+      <w:proofErr w:type="spellEnd"/>
+      <w:r>
+        <w:rPr>
+          <w:rFonts w:ascii="Menlo" w:eastAsiaTheme="minorHAnsi" w:hAnsi="Menlo" w:cs="Menlo"/>
+          <w:color w:val="000000"/>
+          <w:lang w:val="en-US"/>
+        </w:rPr>
+        <w:t xml:space="preserve"> &lt;&lt; </w:t>
+      </w:r>
+      <w:r>
+        <w:rPr>
+          <w:rFonts w:ascii="Menlo" w:eastAsiaTheme="minorHAnsi" w:hAnsi="Menlo" w:cs="Menlo"/>
+          <w:b/>
+          <w:bCs/>
+          <w:color w:val="008000"/>
+          <w:lang w:val="en-US"/>
+        </w:rPr>
+        <w:t xml:space="preserve">"   /             | </w:t>
+      </w:r>
+      <w:r>
+        <w:rPr>
+          <w:rFonts w:ascii="Menlo" w:eastAsiaTheme="minorHAnsi" w:hAnsi="Menlo" w:cs="Menlo"/>
+          <w:b/>
+          <w:bCs/>
+          <w:color w:val="000080"/>
+          <w:lang w:val="en-US"/>
+        </w:rPr>
+        <w:t>\n</w:t>
+      </w:r>
+      <w:r>
+        <w:rPr>
+          <w:rFonts w:ascii="Menlo" w:eastAsiaTheme="minorHAnsi" w:hAnsi="Menlo" w:cs="Menlo"/>
+          <w:b/>
+          <w:bCs/>
+          <w:color w:val="008000"/>
+          <w:lang w:val="en-US"/>
+        </w:rPr>
+        <w:t>"</w:t>
+      </w:r>
+      <w:r>
+        <w:rPr>
+          <w:rFonts w:ascii="Menlo" w:eastAsiaTheme="minorHAnsi" w:hAnsi="Menlo" w:cs="Menlo"/>
+          <w:color w:val="000000"/>
+          <w:lang w:val="en-US"/>
+        </w:rPr>
+        <w:t>;</w:t>
+      </w:r>
+      <w:r>
+        <w:rPr>
+          <w:rFonts w:ascii="Menlo" w:eastAsiaTheme="minorHAnsi" w:hAnsi="Menlo" w:cs="Menlo"/>
+          <w:color w:val="000000"/>
+          <w:lang w:val="en-US"/>
+        </w:rPr>
+        <w:br/>
+        <w:t xml:space="preserve">        </w:t>
+      </w:r>
+      <w:proofErr w:type="spellStart"/>
+      <w:r>
+        <w:rPr>
+          <w:rFonts w:ascii="Menlo" w:eastAsiaTheme="minorHAnsi" w:hAnsi="Menlo" w:cs="Menlo"/>
+          <w:color w:val="000000"/>
+          <w:lang w:val="en-US"/>
+        </w:rPr>
+        <w:t>cout</w:t>
+      </w:r>
+      <w:proofErr w:type="spellEnd"/>
+      <w:r>
+        <w:rPr>
+          <w:rFonts w:ascii="Menlo" w:eastAsiaTheme="minorHAnsi" w:hAnsi="Menlo" w:cs="Menlo"/>
+          <w:color w:val="000000"/>
+          <w:lang w:val="en-US"/>
+        </w:rPr>
+        <w:t xml:space="preserve"> &lt;&lt; </w:t>
+      </w:r>
+      <w:r>
+        <w:rPr>
+          <w:rFonts w:ascii="Menlo" w:eastAsiaTheme="minorHAnsi" w:hAnsi="Menlo" w:cs="Menlo"/>
+          <w:b/>
+          <w:bCs/>
+          <w:color w:val="008000"/>
+          <w:lang w:val="en-US"/>
+        </w:rPr>
         <w:t>"A +--------------+ D</w:t>
       </w:r>
       <w:r>
@@ -4753,6 +4893,14 @@
           <w:lang w:val="en-US"/>
         </w:rPr>
         <w:br/>
+      </w:r>
+      <w:r>
+        <w:rPr>
+          <w:rFonts w:ascii="Menlo" w:eastAsiaTheme="minorHAnsi" w:hAnsi="Menlo" w:cs="Menlo"/>
+          <w:color w:val="000000"/>
+          <w:lang w:val="en-US"/>
+        </w:rPr>
+        <w:lastRenderedPageBreak/>
         <w:t xml:space="preserve">        </w:t>
       </w:r>
       <w:proofErr w:type="spellStart"/>
@@ -4881,14 +5029,6 @@
           <w:lang w:val="en-US"/>
         </w:rPr>
         <w:br/>
-      </w:r>
-      <w:r>
-        <w:rPr>
-          <w:rFonts w:ascii="Menlo" w:eastAsiaTheme="minorHAnsi" w:hAnsi="Menlo" w:cs="Menlo"/>
-          <w:color w:val="000000"/>
-          <w:lang w:val="en-US"/>
-        </w:rPr>
-        <w:lastRenderedPageBreak/>
         <w:t xml:space="preserve">    }</w:t>
       </w:r>
       <w:r>
@@ -9199,6 +9339,14 @@
           <w:lang w:val="en-US"/>
         </w:rPr>
         <w:br/>
+      </w:r>
+      <w:r>
+        <w:rPr>
+          <w:rFonts w:ascii="Menlo" w:eastAsiaTheme="minorHAnsi" w:hAnsi="Menlo" w:cs="Menlo"/>
+          <w:color w:val="000000"/>
+          <w:lang w:val="en-US"/>
+        </w:rPr>
+        <w:lastRenderedPageBreak/>
         <w:t xml:space="preserve">            </w:t>
       </w:r>
       <w:proofErr w:type="spellStart"/>
@@ -9307,14 +9455,6 @@
           <w:lang w:val="en-US"/>
         </w:rPr>
         <w:br/>
-      </w:r>
-      <w:r>
-        <w:rPr>
-          <w:rFonts w:ascii="Menlo" w:eastAsiaTheme="minorHAnsi" w:hAnsi="Menlo" w:cs="Menlo"/>
-          <w:color w:val="000000"/>
-          <w:lang w:val="en-US"/>
-        </w:rPr>
-        <w:lastRenderedPageBreak/>
         <w:t xml:space="preserve">        }</w:t>
       </w:r>
       <w:r>
@@ -10442,6 +10582,3343 @@
           <w:lang w:val="en-US"/>
         </w:rPr>
       </w:pPr>
+      <w:r>
+        <w:rPr>
+          <w:rFonts w:ascii="Times New Roman" w:hAnsi="Times New Roman" w:cs="Times New Roman"/>
+          <w:sz w:val="20"/>
+          <w:szCs w:val="20"/>
+          <w:lang w:val="en-US"/>
+        </w:rPr>
+        <w:br w:type="page"/>
+      </w:r>
+    </w:p>
+    <w:p>
+      <w:pPr>
+        <w:jc w:val="center"/>
+        <w:rPr>
+          <w:rFonts w:ascii="Times New Roman" w:hAnsi="Times New Roman" w:cs="Times New Roman"/>
+          <w:sz w:val="32"/>
+        </w:rPr>
+      </w:pPr>
+      <w:r>
+        <w:rPr>
+          <w:rFonts w:ascii="Times New Roman" w:hAnsi="Times New Roman" w:cs="Times New Roman"/>
+          <w:sz w:val="32"/>
+        </w:rPr>
+        <w:lastRenderedPageBreak/>
+        <w:t xml:space="preserve">Задание </w:t>
+      </w:r>
+      <w:r>
+        <w:rPr>
+          <w:rFonts w:ascii="Times New Roman" w:hAnsi="Times New Roman" w:cs="Times New Roman"/>
+          <w:sz w:val="32"/>
+        </w:rPr>
+        <w:t>№2</w:t>
+      </w:r>
+    </w:p>
+    <w:p>
+      <w:pPr>
+        <w:rPr>
+          <w:rFonts w:ascii="Times New Roman" w:hAnsi="Times New Roman" w:cs="Times New Roman"/>
+          <w:sz w:val="32"/>
+        </w:rPr>
+      </w:pPr>
+      <w:r>
+        <w:rPr>
+          <w:rFonts w:ascii="Times New Roman" w:hAnsi="Times New Roman" w:cs="Times New Roman"/>
+          <w:sz w:val="32"/>
+        </w:rPr>
+        <w:t>Условие</w:t>
+      </w:r>
+      <w:r>
+        <w:rPr>
+          <w:rFonts w:ascii="Times New Roman" w:hAnsi="Times New Roman" w:cs="Times New Roman"/>
+          <w:sz w:val="32"/>
+        </w:rPr>
+        <w:t>:</w:t>
+      </w:r>
+    </w:p>
+    <w:p>
+      <w:pPr>
+        <w:jc w:val="center"/>
+        <w:rPr>
+          <w:rFonts w:ascii="Times New Roman" w:hAnsi="Times New Roman" w:cs="Times New Roman"/>
+          <w:sz w:val="32"/>
+        </w:rPr>
+      </w:pPr>
+      <w:r>
+        <w:rPr>
+          <w:rFonts w:ascii="Times New Roman" w:hAnsi="Times New Roman" w:cs="Times New Roman"/>
+          <w:sz w:val="32"/>
+        </w:rPr>
+        <w:br/>
+      </w:r>
+      <w:r>
+        <w:rPr>
+          <w:rFonts w:ascii="Times New Roman" w:hAnsi="Times New Roman" w:cs="Times New Roman"/>
+          <w:noProof/>
+          <w:sz w:val="24"/>
+          <w:szCs w:val="24"/>
+          <w:lang w:eastAsia="ru-RU"/>
+        </w:rPr>
+        <w:drawing>
+          <wp:inline distT="0" distB="0" distL="0" distR="0" wp14:anchorId="7AC99B35" wp14:editId="6C54816E">
+            <wp:extent cx="2369748" cy="3240655"/>
+            <wp:effectExtent l="0" t="0" r="0" b="10795"/>
+            <wp:docPr id="1" name="Рисунок 1" descr="/Users/georgiydemo/Desktop/Снимок экрана 2017-12-10 в 12.34.15.png"/>
+            <wp:cNvGraphicFramePr>
+              <a:graphicFrameLocks xmlns:a="http://schemas.openxmlformats.org/drawingml/2006/main" noChangeAspect="1"/>
+            </wp:cNvGraphicFramePr>
+            <a:graphic xmlns:a="http://schemas.openxmlformats.org/drawingml/2006/main">
+              <a:graphicData uri="http://schemas.openxmlformats.org/drawingml/2006/picture">
+                <pic:pic xmlns:pic="http://schemas.openxmlformats.org/drawingml/2006/picture">
+                  <pic:nvPicPr>
+                    <pic:cNvPr id="0" name="Picture 1" descr="/Users/georgiydemo/Desktop/Снимок экрана 2017-12-10 в 12.34.15.png"/>
+                    <pic:cNvPicPr>
+                      <a:picLocks noChangeAspect="1" noChangeArrowheads="1"/>
+                    </pic:cNvPicPr>
+                  </pic:nvPicPr>
+                  <pic:blipFill>
+                    <a:blip r:embed="rId8">
+                      <a:extLst>
+                        <a:ext uri="{28A0092B-C50C-407E-A947-70E740481C1C}">
+                          <a14:useLocalDpi xmlns:a14="http://schemas.microsoft.com/office/drawing/2010/main" val="0"/>
+                        </a:ext>
+                      </a:extLst>
+                    </a:blip>
+                    <a:srcRect/>
+                    <a:stretch>
+                      <a:fillRect/>
+                    </a:stretch>
+                  </pic:blipFill>
+                  <pic:spPr bwMode="auto">
+                    <a:xfrm>
+                      <a:off x="0" y="0"/>
+                      <a:ext cx="2377532" cy="3251299"/>
+                    </a:xfrm>
+                    <a:prstGeom prst="rect">
+                      <a:avLst/>
+                    </a:prstGeom>
+                    <a:noFill/>
+                    <a:ln>
+                      <a:noFill/>
+                    </a:ln>
+                  </pic:spPr>
+                </pic:pic>
+              </a:graphicData>
+            </a:graphic>
+          </wp:inline>
+        </w:drawing>
+      </w:r>
+    </w:p>
+    <w:p>
+      <w:pPr>
+        <w:shd w:val="clear" w:color="auto" w:fill="FFFFFF"/>
+        <w:tabs>
+          <w:tab w:val="left" w:pos="916"/>
+          <w:tab w:val="left" w:pos="1832"/>
+          <w:tab w:val="left" w:pos="2748"/>
+          <w:tab w:val="left" w:pos="3664"/>
+          <w:tab w:val="left" w:pos="4580"/>
+          <w:tab w:val="left" w:pos="5496"/>
+          <w:tab w:val="left" w:pos="6412"/>
+          <w:tab w:val="left" w:pos="7328"/>
+          <w:tab w:val="left" w:pos="8244"/>
+          <w:tab w:val="left" w:pos="9160"/>
+          <w:tab w:val="left" w:pos="10076"/>
+          <w:tab w:val="left" w:pos="10992"/>
+          <w:tab w:val="left" w:pos="11908"/>
+          <w:tab w:val="left" w:pos="12824"/>
+          <w:tab w:val="left" w:pos="13740"/>
+          <w:tab w:val="left" w:pos="14656"/>
+        </w:tabs>
+        <w:spacing w:after="0" w:line="240" w:lineRule="auto"/>
+        <w:rPr>
+          <w:rFonts w:ascii="Times New Roman" w:hAnsi="Times New Roman" w:cs="Times New Roman"/>
+          <w:sz w:val="32"/>
+          <w:lang w:val="en-US"/>
+        </w:rPr>
+      </w:pPr>
+      <w:r>
+        <w:rPr>
+          <w:rFonts w:ascii="Times New Roman" w:hAnsi="Times New Roman" w:cs="Times New Roman"/>
+          <w:sz w:val="32"/>
+        </w:rPr>
+        <w:t>Исходный</w:t>
+      </w:r>
+      <w:r>
+        <w:rPr>
+          <w:rFonts w:ascii="Times New Roman" w:hAnsi="Times New Roman" w:cs="Times New Roman"/>
+          <w:sz w:val="32"/>
+          <w:lang w:val="en-US"/>
+        </w:rPr>
+        <w:t xml:space="preserve"> </w:t>
+      </w:r>
+      <w:r>
+        <w:rPr>
+          <w:rFonts w:ascii="Times New Roman" w:hAnsi="Times New Roman" w:cs="Times New Roman"/>
+          <w:sz w:val="32"/>
+        </w:rPr>
+        <w:t>код</w:t>
+      </w:r>
+      <w:r>
+        <w:rPr>
+          <w:rFonts w:ascii="Times New Roman" w:hAnsi="Times New Roman" w:cs="Times New Roman"/>
+          <w:sz w:val="32"/>
+          <w:lang w:val="en-US"/>
+        </w:rPr>
+        <w:t xml:space="preserve"> </w:t>
+      </w:r>
+      <w:r>
+        <w:rPr>
+          <w:rFonts w:ascii="Times New Roman" w:hAnsi="Times New Roman" w:cs="Times New Roman"/>
+          <w:sz w:val="32"/>
+        </w:rPr>
+        <w:t>программы</w:t>
+      </w:r>
+      <w:r>
+        <w:rPr>
+          <w:rFonts w:ascii="Times New Roman" w:hAnsi="Times New Roman" w:cs="Times New Roman"/>
+          <w:sz w:val="32"/>
+          <w:lang w:val="en-US"/>
+        </w:rPr>
+        <w:t>:</w:t>
+      </w:r>
+    </w:p>
+    <w:p>
+      <w:pPr>
+        <w:shd w:val="clear" w:color="auto" w:fill="FFFFFF"/>
+        <w:tabs>
+          <w:tab w:val="left" w:pos="916"/>
+          <w:tab w:val="left" w:pos="1832"/>
+          <w:tab w:val="left" w:pos="2748"/>
+          <w:tab w:val="left" w:pos="3664"/>
+          <w:tab w:val="left" w:pos="4580"/>
+          <w:tab w:val="left" w:pos="5496"/>
+          <w:tab w:val="left" w:pos="6412"/>
+          <w:tab w:val="left" w:pos="7328"/>
+          <w:tab w:val="left" w:pos="8244"/>
+          <w:tab w:val="left" w:pos="9160"/>
+          <w:tab w:val="left" w:pos="10076"/>
+          <w:tab w:val="left" w:pos="10992"/>
+          <w:tab w:val="left" w:pos="11908"/>
+          <w:tab w:val="left" w:pos="12824"/>
+          <w:tab w:val="left" w:pos="13740"/>
+          <w:tab w:val="left" w:pos="14656"/>
+        </w:tabs>
+        <w:spacing w:after="0" w:line="240" w:lineRule="auto"/>
+        <w:rPr>
+          <w:rFonts w:ascii="Times New Roman" w:hAnsi="Times New Roman" w:cs="Times New Roman"/>
+          <w:sz w:val="32"/>
+          <w:lang w:val="en-US"/>
+        </w:rPr>
+      </w:pPr>
+    </w:p>
+    <w:p>
+      <w:pPr>
+        <w:shd w:val="clear" w:color="auto" w:fill="FFFFFF"/>
+        <w:tabs>
+          <w:tab w:val="left" w:pos="916"/>
+          <w:tab w:val="left" w:pos="1832"/>
+          <w:tab w:val="left" w:pos="2748"/>
+          <w:tab w:val="left" w:pos="3664"/>
+          <w:tab w:val="left" w:pos="4580"/>
+          <w:tab w:val="left" w:pos="5496"/>
+          <w:tab w:val="left" w:pos="6412"/>
+          <w:tab w:val="left" w:pos="7328"/>
+          <w:tab w:val="left" w:pos="8244"/>
+          <w:tab w:val="left" w:pos="9160"/>
+          <w:tab w:val="left" w:pos="10076"/>
+          <w:tab w:val="left" w:pos="10992"/>
+          <w:tab w:val="left" w:pos="11908"/>
+          <w:tab w:val="left" w:pos="12824"/>
+          <w:tab w:val="left" w:pos="13740"/>
+          <w:tab w:val="left" w:pos="14656"/>
+        </w:tabs>
+        <w:spacing w:after="0" w:line="240" w:lineRule="auto"/>
+        <w:rPr>
+          <w:rFonts w:ascii="Menlo" w:hAnsi="Menlo" w:cs="Menlo"/>
+          <w:color w:val="000000"/>
+          <w:sz w:val="20"/>
+          <w:szCs w:val="20"/>
+          <w:lang w:val="en-US" w:eastAsia="ru-RU"/>
+        </w:rPr>
+      </w:pPr>
+      <w:r>
+        <w:rPr>
+          <w:rFonts w:ascii="Menlo" w:hAnsi="Menlo" w:cs="Menlo"/>
+          <w:color w:val="808000"/>
+          <w:sz w:val="20"/>
+          <w:szCs w:val="20"/>
+          <w:lang w:val="en-US" w:eastAsia="ru-RU"/>
+        </w:rPr>
+        <w:t xml:space="preserve">#include </w:t>
+      </w:r>
+      <w:r>
+        <w:rPr>
+          <w:rFonts w:ascii="Menlo" w:hAnsi="Menlo" w:cs="Menlo"/>
+          <w:b/>
+          <w:bCs/>
+          <w:color w:val="008000"/>
+          <w:sz w:val="20"/>
+          <w:szCs w:val="20"/>
+          <w:lang w:val="en-US" w:eastAsia="ru-RU"/>
+        </w:rPr>
+        <w:t>&lt;</w:t>
+      </w:r>
+      <w:proofErr w:type="spellStart"/>
+      <w:r>
+        <w:rPr>
+          <w:rFonts w:ascii="Menlo" w:hAnsi="Menlo" w:cs="Menlo"/>
+          <w:b/>
+          <w:bCs/>
+          <w:color w:val="008000"/>
+          <w:sz w:val="20"/>
+          <w:szCs w:val="20"/>
+          <w:lang w:val="en-US" w:eastAsia="ru-RU"/>
+        </w:rPr>
+        <w:t>iostream</w:t>
+      </w:r>
+      <w:proofErr w:type="spellEnd"/>
+      <w:r>
+        <w:rPr>
+          <w:rFonts w:ascii="Menlo" w:hAnsi="Menlo" w:cs="Menlo"/>
+          <w:b/>
+          <w:bCs/>
+          <w:color w:val="008000"/>
+          <w:sz w:val="20"/>
+          <w:szCs w:val="20"/>
+          <w:lang w:val="en-US" w:eastAsia="ru-RU"/>
+        </w:rPr>
+        <w:t>&gt;</w:t>
+      </w:r>
+      <w:r>
+        <w:rPr>
+          <w:rFonts w:ascii="Menlo" w:hAnsi="Menlo" w:cs="Menlo"/>
+          <w:b/>
+          <w:bCs/>
+          <w:color w:val="008000"/>
+          <w:sz w:val="20"/>
+          <w:szCs w:val="20"/>
+          <w:lang w:val="en-US" w:eastAsia="ru-RU"/>
+        </w:rPr>
+        <w:br/>
+      </w:r>
+      <w:r>
+        <w:rPr>
+          <w:rFonts w:ascii="Menlo" w:hAnsi="Menlo" w:cs="Menlo"/>
+          <w:b/>
+          <w:bCs/>
+          <w:color w:val="000080"/>
+          <w:sz w:val="20"/>
+          <w:szCs w:val="20"/>
+          <w:lang w:val="en-US" w:eastAsia="ru-RU"/>
+        </w:rPr>
+        <w:t xml:space="preserve">using namespace </w:t>
+      </w:r>
+      <w:proofErr w:type="spellStart"/>
+      <w:r>
+        <w:rPr>
+          <w:rFonts w:ascii="Menlo" w:hAnsi="Menlo" w:cs="Menlo"/>
+          <w:color w:val="000000"/>
+          <w:sz w:val="20"/>
+          <w:szCs w:val="20"/>
+          <w:lang w:val="en-US" w:eastAsia="ru-RU"/>
+        </w:rPr>
+        <w:t>std</w:t>
+      </w:r>
+      <w:proofErr w:type="spellEnd"/>
+      <w:r>
+        <w:rPr>
+          <w:rFonts w:ascii="Menlo" w:hAnsi="Menlo" w:cs="Menlo"/>
+          <w:color w:val="000000"/>
+          <w:sz w:val="20"/>
+          <w:szCs w:val="20"/>
+          <w:lang w:val="en-US" w:eastAsia="ru-RU"/>
+        </w:rPr>
+        <w:t>;</w:t>
+      </w:r>
+      <w:r>
+        <w:rPr>
+          <w:rFonts w:ascii="Menlo" w:hAnsi="Menlo" w:cs="Menlo"/>
+          <w:color w:val="000000"/>
+          <w:sz w:val="20"/>
+          <w:szCs w:val="20"/>
+          <w:lang w:val="en-US" w:eastAsia="ru-RU"/>
+        </w:rPr>
+        <w:br/>
+      </w:r>
+      <w:r>
+        <w:rPr>
+          <w:rFonts w:ascii="Menlo" w:hAnsi="Menlo" w:cs="Menlo"/>
+          <w:b/>
+          <w:bCs/>
+          <w:color w:val="000080"/>
+          <w:sz w:val="20"/>
+          <w:szCs w:val="20"/>
+          <w:lang w:val="en-US" w:eastAsia="ru-RU"/>
+        </w:rPr>
+        <w:t xml:space="preserve">class </w:t>
+      </w:r>
+      <w:r>
+        <w:rPr>
+          <w:rFonts w:ascii="Menlo" w:hAnsi="Menlo" w:cs="Menlo"/>
+          <w:color w:val="000000"/>
+          <w:sz w:val="20"/>
+          <w:szCs w:val="20"/>
+          <w:lang w:val="en-US" w:eastAsia="ru-RU"/>
+        </w:rPr>
+        <w:t>B2 {</w:t>
+      </w:r>
+      <w:r>
+        <w:rPr>
+          <w:rFonts w:ascii="Menlo" w:hAnsi="Menlo" w:cs="Menlo"/>
+          <w:color w:val="000000"/>
+          <w:sz w:val="20"/>
+          <w:szCs w:val="20"/>
+          <w:lang w:val="en-US" w:eastAsia="ru-RU"/>
+        </w:rPr>
+        <w:br/>
+        <w:t xml:space="preserve">    </w:t>
+      </w:r>
+      <w:proofErr w:type="spellStart"/>
+      <w:r>
+        <w:rPr>
+          <w:rFonts w:ascii="Menlo" w:hAnsi="Menlo" w:cs="Menlo"/>
+          <w:b/>
+          <w:bCs/>
+          <w:color w:val="000080"/>
+          <w:sz w:val="20"/>
+          <w:szCs w:val="20"/>
+          <w:lang w:val="en-US" w:eastAsia="ru-RU"/>
+        </w:rPr>
+        <w:t>int</w:t>
+      </w:r>
+      <w:proofErr w:type="spellEnd"/>
+      <w:r>
+        <w:rPr>
+          <w:rFonts w:ascii="Menlo" w:hAnsi="Menlo" w:cs="Menlo"/>
+          <w:b/>
+          <w:bCs/>
+          <w:color w:val="000080"/>
+          <w:sz w:val="20"/>
+          <w:szCs w:val="20"/>
+          <w:lang w:val="en-US" w:eastAsia="ru-RU"/>
+        </w:rPr>
+        <w:t xml:space="preserve"> </w:t>
+      </w:r>
+      <w:r>
+        <w:rPr>
+          <w:rFonts w:ascii="Menlo" w:hAnsi="Menlo" w:cs="Menlo"/>
+          <w:color w:val="000000"/>
+          <w:sz w:val="20"/>
+          <w:szCs w:val="20"/>
+          <w:lang w:val="en-US" w:eastAsia="ru-RU"/>
+        </w:rPr>
+        <w:t>e;</w:t>
+      </w:r>
+      <w:r>
+        <w:rPr>
+          <w:rFonts w:ascii="Menlo" w:hAnsi="Menlo" w:cs="Menlo"/>
+          <w:color w:val="000000"/>
+          <w:sz w:val="20"/>
+          <w:szCs w:val="20"/>
+          <w:lang w:val="en-US" w:eastAsia="ru-RU"/>
+        </w:rPr>
+        <w:br/>
+      </w:r>
+      <w:r>
+        <w:rPr>
+          <w:rFonts w:ascii="Menlo" w:hAnsi="Menlo" w:cs="Menlo"/>
+          <w:color w:val="000000"/>
+          <w:sz w:val="20"/>
+          <w:szCs w:val="20"/>
+          <w:lang w:val="en-US" w:eastAsia="ru-RU"/>
+        </w:rPr>
+        <w:br/>
+      </w:r>
+      <w:r>
+        <w:rPr>
+          <w:rFonts w:ascii="Menlo" w:hAnsi="Menlo" w:cs="Menlo"/>
+          <w:b/>
+          <w:bCs/>
+          <w:color w:val="000080"/>
+          <w:sz w:val="20"/>
+          <w:szCs w:val="20"/>
+          <w:lang w:val="en-US" w:eastAsia="ru-RU"/>
+        </w:rPr>
+        <w:t>public</w:t>
+      </w:r>
+      <w:r>
+        <w:rPr>
+          <w:rFonts w:ascii="Menlo" w:hAnsi="Menlo" w:cs="Menlo"/>
+          <w:color w:val="000000"/>
+          <w:sz w:val="20"/>
+          <w:szCs w:val="20"/>
+          <w:lang w:val="en-US" w:eastAsia="ru-RU"/>
+        </w:rPr>
+        <w:t>:</w:t>
+      </w:r>
+      <w:r>
+        <w:rPr>
+          <w:rFonts w:ascii="Menlo" w:hAnsi="Menlo" w:cs="Menlo"/>
+          <w:color w:val="000000"/>
+          <w:sz w:val="20"/>
+          <w:szCs w:val="20"/>
+          <w:lang w:val="en-US" w:eastAsia="ru-RU"/>
+        </w:rPr>
+        <w:br/>
+        <w:t xml:space="preserve">    B2(</w:t>
+      </w:r>
+      <w:proofErr w:type="spellStart"/>
+      <w:r>
+        <w:rPr>
+          <w:rFonts w:ascii="Menlo" w:hAnsi="Menlo" w:cs="Menlo"/>
+          <w:b/>
+          <w:bCs/>
+          <w:color w:val="000080"/>
+          <w:sz w:val="20"/>
+          <w:szCs w:val="20"/>
+          <w:lang w:val="en-US" w:eastAsia="ru-RU"/>
+        </w:rPr>
+        <w:t>int</w:t>
+      </w:r>
+      <w:proofErr w:type="spellEnd"/>
+      <w:r>
+        <w:rPr>
+          <w:rFonts w:ascii="Menlo" w:hAnsi="Menlo" w:cs="Menlo"/>
+          <w:b/>
+          <w:bCs/>
+          <w:color w:val="000080"/>
+          <w:sz w:val="20"/>
+          <w:szCs w:val="20"/>
+          <w:lang w:val="en-US" w:eastAsia="ru-RU"/>
+        </w:rPr>
+        <w:t xml:space="preserve"> </w:t>
+      </w:r>
+      <w:r>
+        <w:rPr>
+          <w:rFonts w:ascii="Menlo" w:hAnsi="Menlo" w:cs="Menlo"/>
+          <w:color w:val="000000"/>
+          <w:sz w:val="20"/>
+          <w:szCs w:val="20"/>
+          <w:lang w:val="en-US" w:eastAsia="ru-RU"/>
+        </w:rPr>
+        <w:t xml:space="preserve">x, </w:t>
+      </w:r>
+      <w:proofErr w:type="spellStart"/>
+      <w:r>
+        <w:rPr>
+          <w:rFonts w:ascii="Menlo" w:hAnsi="Menlo" w:cs="Menlo"/>
+          <w:b/>
+          <w:bCs/>
+          <w:color w:val="000080"/>
+          <w:sz w:val="20"/>
+          <w:szCs w:val="20"/>
+          <w:lang w:val="en-US" w:eastAsia="ru-RU"/>
+        </w:rPr>
+        <w:t>int</w:t>
+      </w:r>
+      <w:proofErr w:type="spellEnd"/>
+      <w:r>
+        <w:rPr>
+          <w:rFonts w:ascii="Menlo" w:hAnsi="Menlo" w:cs="Menlo"/>
+          <w:b/>
+          <w:bCs/>
+          <w:color w:val="000080"/>
+          <w:sz w:val="20"/>
+          <w:szCs w:val="20"/>
+          <w:lang w:val="en-US" w:eastAsia="ru-RU"/>
+        </w:rPr>
+        <w:t xml:space="preserve"> </w:t>
+      </w:r>
+      <w:r>
+        <w:rPr>
+          <w:rFonts w:ascii="Menlo" w:hAnsi="Menlo" w:cs="Menlo"/>
+          <w:color w:val="000000"/>
+          <w:sz w:val="20"/>
+          <w:szCs w:val="20"/>
+          <w:lang w:val="en-US" w:eastAsia="ru-RU"/>
+        </w:rPr>
+        <w:t>y){};</w:t>
+      </w:r>
+      <w:r>
+        <w:rPr>
+          <w:rFonts w:ascii="Menlo" w:hAnsi="Menlo" w:cs="Menlo"/>
+          <w:color w:val="000000"/>
+          <w:sz w:val="20"/>
+          <w:szCs w:val="20"/>
+          <w:lang w:val="en-US" w:eastAsia="ru-RU"/>
+        </w:rPr>
+        <w:br/>
+        <w:t xml:space="preserve">    B2(</w:t>
+      </w:r>
+      <w:proofErr w:type="spellStart"/>
+      <w:r>
+        <w:rPr>
+          <w:rFonts w:ascii="Menlo" w:hAnsi="Menlo" w:cs="Menlo"/>
+          <w:b/>
+          <w:bCs/>
+          <w:color w:val="000080"/>
+          <w:sz w:val="20"/>
+          <w:szCs w:val="20"/>
+          <w:lang w:val="en-US" w:eastAsia="ru-RU"/>
+        </w:rPr>
+        <w:t>int</w:t>
+      </w:r>
+      <w:proofErr w:type="spellEnd"/>
+      <w:r>
+        <w:rPr>
+          <w:rFonts w:ascii="Menlo" w:hAnsi="Menlo" w:cs="Menlo"/>
+          <w:b/>
+          <w:bCs/>
+          <w:color w:val="000080"/>
+          <w:sz w:val="20"/>
+          <w:szCs w:val="20"/>
+          <w:lang w:val="en-US" w:eastAsia="ru-RU"/>
+        </w:rPr>
+        <w:t xml:space="preserve"> </w:t>
+      </w:r>
+      <w:r>
+        <w:rPr>
+          <w:rFonts w:ascii="Menlo" w:hAnsi="Menlo" w:cs="Menlo"/>
+          <w:color w:val="000000"/>
+          <w:sz w:val="20"/>
+          <w:szCs w:val="20"/>
+          <w:lang w:val="en-US" w:eastAsia="ru-RU"/>
+        </w:rPr>
+        <w:t xml:space="preserve">x) { </w:t>
+      </w:r>
+      <w:r>
+        <w:rPr>
+          <w:rFonts w:ascii="Menlo" w:hAnsi="Menlo" w:cs="Menlo"/>
+          <w:color w:val="000000"/>
+          <w:sz w:val="20"/>
+          <w:szCs w:val="20"/>
+          <w:lang w:val="en-US" w:eastAsia="ru-RU"/>
+        </w:rPr>
+        <w:br/>
+        <w:t xml:space="preserve">        e = x; }</w:t>
+      </w:r>
+      <w:r>
+        <w:rPr>
+          <w:rFonts w:ascii="Menlo" w:hAnsi="Menlo" w:cs="Menlo"/>
+          <w:color w:val="000000"/>
+          <w:sz w:val="20"/>
+          <w:szCs w:val="20"/>
+          <w:lang w:val="en-US" w:eastAsia="ru-RU"/>
+        </w:rPr>
+        <w:br/>
+        <w:t xml:space="preserve">    </w:t>
+      </w:r>
+      <w:r>
+        <w:rPr>
+          <w:rFonts w:ascii="Menlo" w:hAnsi="Menlo" w:cs="Menlo"/>
+          <w:b/>
+          <w:bCs/>
+          <w:color w:val="000080"/>
+          <w:sz w:val="20"/>
+          <w:szCs w:val="20"/>
+          <w:lang w:val="en-US" w:eastAsia="ru-RU"/>
+        </w:rPr>
+        <w:t xml:space="preserve">void </w:t>
+      </w:r>
+      <w:r>
+        <w:rPr>
+          <w:rFonts w:ascii="Menlo" w:hAnsi="Menlo" w:cs="Menlo"/>
+          <w:color w:val="000000"/>
+          <w:sz w:val="20"/>
+          <w:szCs w:val="20"/>
+          <w:lang w:val="en-US" w:eastAsia="ru-RU"/>
+        </w:rPr>
+        <w:t xml:space="preserve">show_B2() { </w:t>
+      </w:r>
+      <w:proofErr w:type="spellStart"/>
+      <w:r>
+        <w:rPr>
+          <w:rFonts w:ascii="Menlo" w:hAnsi="Menlo" w:cs="Menlo"/>
+          <w:color w:val="000000"/>
+          <w:sz w:val="20"/>
+          <w:szCs w:val="20"/>
+          <w:lang w:val="en-US" w:eastAsia="ru-RU"/>
+        </w:rPr>
+        <w:t>cout</w:t>
+      </w:r>
+      <w:proofErr w:type="spellEnd"/>
+      <w:r>
+        <w:rPr>
+          <w:rFonts w:ascii="Menlo" w:hAnsi="Menlo" w:cs="Menlo"/>
+          <w:color w:val="000000"/>
+          <w:sz w:val="20"/>
+          <w:szCs w:val="20"/>
+          <w:lang w:val="en-US" w:eastAsia="ru-RU"/>
+        </w:rPr>
+        <w:t xml:space="preserve"> &lt;&lt; </w:t>
+      </w:r>
+      <w:r>
+        <w:rPr>
+          <w:rFonts w:ascii="Menlo" w:hAnsi="Menlo" w:cs="Menlo"/>
+          <w:b/>
+          <w:bCs/>
+          <w:color w:val="008000"/>
+          <w:sz w:val="20"/>
+          <w:szCs w:val="20"/>
+          <w:lang w:val="en-US" w:eastAsia="ru-RU"/>
+        </w:rPr>
+        <w:t xml:space="preserve">"B2=  " </w:t>
+      </w:r>
+      <w:r>
+        <w:rPr>
+          <w:rFonts w:ascii="Menlo" w:hAnsi="Menlo" w:cs="Menlo"/>
+          <w:color w:val="000000"/>
+          <w:sz w:val="20"/>
+          <w:szCs w:val="20"/>
+          <w:lang w:val="en-US" w:eastAsia="ru-RU"/>
+        </w:rPr>
+        <w:t xml:space="preserve">&lt;&lt; e &lt;&lt; </w:t>
+      </w:r>
+      <w:r>
+        <w:rPr>
+          <w:rFonts w:ascii="Menlo" w:hAnsi="Menlo" w:cs="Menlo"/>
+          <w:b/>
+          <w:bCs/>
+          <w:color w:val="008000"/>
+          <w:sz w:val="20"/>
+          <w:szCs w:val="20"/>
+          <w:lang w:val="en-US" w:eastAsia="ru-RU"/>
+        </w:rPr>
+        <w:t>"</w:t>
+      </w:r>
+      <w:r>
+        <w:rPr>
+          <w:rFonts w:ascii="Menlo" w:hAnsi="Menlo" w:cs="Menlo"/>
+          <w:b/>
+          <w:bCs/>
+          <w:color w:val="000080"/>
+          <w:sz w:val="20"/>
+          <w:szCs w:val="20"/>
+          <w:lang w:val="en-US" w:eastAsia="ru-RU"/>
+        </w:rPr>
+        <w:t>\n</w:t>
+      </w:r>
+      <w:r>
+        <w:rPr>
+          <w:rFonts w:ascii="Menlo" w:hAnsi="Menlo" w:cs="Menlo"/>
+          <w:b/>
+          <w:bCs/>
+          <w:color w:val="008000"/>
+          <w:sz w:val="20"/>
+          <w:szCs w:val="20"/>
+          <w:lang w:val="en-US" w:eastAsia="ru-RU"/>
+        </w:rPr>
+        <w:t>"</w:t>
+      </w:r>
+      <w:r>
+        <w:rPr>
+          <w:rFonts w:ascii="Menlo" w:hAnsi="Menlo" w:cs="Menlo"/>
+          <w:color w:val="000000"/>
+          <w:sz w:val="20"/>
+          <w:szCs w:val="20"/>
+          <w:lang w:val="en-US" w:eastAsia="ru-RU"/>
+        </w:rPr>
+        <w:t>; }</w:t>
+      </w:r>
+      <w:r>
+        <w:rPr>
+          <w:rFonts w:ascii="Menlo" w:hAnsi="Menlo" w:cs="Menlo"/>
+          <w:color w:val="000000"/>
+          <w:sz w:val="20"/>
+          <w:szCs w:val="20"/>
+          <w:lang w:val="en-US" w:eastAsia="ru-RU"/>
+        </w:rPr>
+        <w:br/>
+        <w:t>};</w:t>
+      </w:r>
+      <w:r>
+        <w:rPr>
+          <w:rFonts w:ascii="Menlo" w:hAnsi="Menlo" w:cs="Menlo"/>
+          <w:color w:val="000000"/>
+          <w:sz w:val="20"/>
+          <w:szCs w:val="20"/>
+          <w:lang w:val="en-US" w:eastAsia="ru-RU"/>
+        </w:rPr>
+        <w:br/>
+      </w:r>
+      <w:r>
+        <w:rPr>
+          <w:rFonts w:ascii="Menlo" w:hAnsi="Menlo" w:cs="Menlo"/>
+          <w:color w:val="000000"/>
+          <w:sz w:val="20"/>
+          <w:szCs w:val="20"/>
+          <w:lang w:val="en-US" w:eastAsia="ru-RU"/>
+        </w:rPr>
+        <w:br/>
+      </w:r>
+      <w:r>
+        <w:rPr>
+          <w:rFonts w:ascii="Menlo" w:hAnsi="Menlo" w:cs="Menlo"/>
+          <w:b/>
+          <w:bCs/>
+          <w:color w:val="000080"/>
+          <w:sz w:val="20"/>
+          <w:szCs w:val="20"/>
+          <w:lang w:val="en-US" w:eastAsia="ru-RU"/>
+        </w:rPr>
+        <w:t xml:space="preserve">class </w:t>
+      </w:r>
+      <w:r>
+        <w:rPr>
+          <w:rFonts w:ascii="Menlo" w:hAnsi="Menlo" w:cs="Menlo"/>
+          <w:color w:val="000000"/>
+          <w:sz w:val="20"/>
+          <w:szCs w:val="20"/>
+          <w:lang w:val="en-US" w:eastAsia="ru-RU"/>
+        </w:rPr>
+        <w:t>B1 {</w:t>
+      </w:r>
+      <w:r>
+        <w:rPr>
+          <w:rFonts w:ascii="Menlo" w:hAnsi="Menlo" w:cs="Menlo"/>
+          <w:color w:val="000000"/>
+          <w:sz w:val="20"/>
+          <w:szCs w:val="20"/>
+          <w:lang w:val="en-US" w:eastAsia="ru-RU"/>
+        </w:rPr>
+        <w:br/>
+        <w:t xml:space="preserve">    </w:t>
+      </w:r>
+      <w:proofErr w:type="spellStart"/>
+      <w:r>
+        <w:rPr>
+          <w:rFonts w:ascii="Menlo" w:hAnsi="Menlo" w:cs="Menlo"/>
+          <w:b/>
+          <w:bCs/>
+          <w:color w:val="000080"/>
+          <w:sz w:val="20"/>
+          <w:szCs w:val="20"/>
+          <w:lang w:val="en-US" w:eastAsia="ru-RU"/>
+        </w:rPr>
+        <w:t>int</w:t>
+      </w:r>
+      <w:proofErr w:type="spellEnd"/>
+      <w:r>
+        <w:rPr>
+          <w:rFonts w:ascii="Menlo" w:hAnsi="Menlo" w:cs="Menlo"/>
+          <w:b/>
+          <w:bCs/>
+          <w:color w:val="000080"/>
+          <w:sz w:val="20"/>
+          <w:szCs w:val="20"/>
+          <w:lang w:val="en-US" w:eastAsia="ru-RU"/>
+        </w:rPr>
+        <w:t xml:space="preserve"> </w:t>
+      </w:r>
+      <w:r>
+        <w:rPr>
+          <w:rFonts w:ascii="Menlo" w:hAnsi="Menlo" w:cs="Menlo"/>
+          <w:color w:val="000000"/>
+          <w:sz w:val="20"/>
+          <w:szCs w:val="20"/>
+          <w:lang w:val="en-US" w:eastAsia="ru-RU"/>
+        </w:rPr>
+        <w:t>a;</w:t>
+      </w:r>
+      <w:r>
+        <w:rPr>
+          <w:rFonts w:ascii="Menlo" w:hAnsi="Menlo" w:cs="Menlo"/>
+          <w:color w:val="000000"/>
+          <w:sz w:val="20"/>
+          <w:szCs w:val="20"/>
+          <w:lang w:val="en-US" w:eastAsia="ru-RU"/>
+        </w:rPr>
+        <w:br/>
+      </w:r>
+      <w:r>
+        <w:rPr>
+          <w:rFonts w:ascii="Menlo" w:hAnsi="Menlo" w:cs="Menlo"/>
+          <w:color w:val="000000"/>
+          <w:sz w:val="20"/>
+          <w:szCs w:val="20"/>
+          <w:lang w:val="en-US" w:eastAsia="ru-RU"/>
+        </w:rPr>
+        <w:br/>
+      </w:r>
+      <w:r>
+        <w:rPr>
+          <w:rFonts w:ascii="Menlo" w:hAnsi="Menlo" w:cs="Menlo"/>
+          <w:b/>
+          <w:bCs/>
+          <w:color w:val="000080"/>
+          <w:sz w:val="20"/>
+          <w:szCs w:val="20"/>
+          <w:lang w:val="en-US" w:eastAsia="ru-RU"/>
+        </w:rPr>
+        <w:t>public</w:t>
+      </w:r>
+      <w:r>
+        <w:rPr>
+          <w:rFonts w:ascii="Menlo" w:hAnsi="Menlo" w:cs="Menlo"/>
+          <w:color w:val="000000"/>
+          <w:sz w:val="20"/>
+          <w:szCs w:val="20"/>
+          <w:lang w:val="en-US" w:eastAsia="ru-RU"/>
+        </w:rPr>
+        <w:t>:</w:t>
+      </w:r>
+      <w:r>
+        <w:rPr>
+          <w:rFonts w:ascii="Menlo" w:hAnsi="Menlo" w:cs="Menlo"/>
+          <w:color w:val="000000"/>
+          <w:sz w:val="20"/>
+          <w:szCs w:val="20"/>
+          <w:lang w:val="en-US" w:eastAsia="ru-RU"/>
+        </w:rPr>
+        <w:br/>
+        <w:t xml:space="preserve">    B1(</w:t>
+      </w:r>
+      <w:proofErr w:type="spellStart"/>
+      <w:r>
+        <w:rPr>
+          <w:rFonts w:ascii="Menlo" w:hAnsi="Menlo" w:cs="Menlo"/>
+          <w:b/>
+          <w:bCs/>
+          <w:color w:val="000080"/>
+          <w:sz w:val="20"/>
+          <w:szCs w:val="20"/>
+          <w:lang w:val="en-US" w:eastAsia="ru-RU"/>
+        </w:rPr>
+        <w:t>int</w:t>
+      </w:r>
+      <w:proofErr w:type="spellEnd"/>
+      <w:r>
+        <w:rPr>
+          <w:rFonts w:ascii="Menlo" w:hAnsi="Menlo" w:cs="Menlo"/>
+          <w:b/>
+          <w:bCs/>
+          <w:color w:val="000080"/>
+          <w:sz w:val="20"/>
+          <w:szCs w:val="20"/>
+          <w:lang w:val="en-US" w:eastAsia="ru-RU"/>
+        </w:rPr>
+        <w:t xml:space="preserve"> </w:t>
+      </w:r>
+      <w:r>
+        <w:rPr>
+          <w:rFonts w:ascii="Menlo" w:hAnsi="Menlo" w:cs="Menlo"/>
+          <w:color w:val="000000"/>
+          <w:sz w:val="20"/>
+          <w:szCs w:val="20"/>
+          <w:lang w:val="en-US" w:eastAsia="ru-RU"/>
+        </w:rPr>
+        <w:t xml:space="preserve">x, </w:t>
+      </w:r>
+      <w:proofErr w:type="spellStart"/>
+      <w:r>
+        <w:rPr>
+          <w:rFonts w:ascii="Menlo" w:hAnsi="Menlo" w:cs="Menlo"/>
+          <w:b/>
+          <w:bCs/>
+          <w:color w:val="000080"/>
+          <w:sz w:val="20"/>
+          <w:szCs w:val="20"/>
+          <w:lang w:val="en-US" w:eastAsia="ru-RU"/>
+        </w:rPr>
+        <w:t>int</w:t>
+      </w:r>
+      <w:proofErr w:type="spellEnd"/>
+      <w:r>
+        <w:rPr>
+          <w:rFonts w:ascii="Menlo" w:hAnsi="Menlo" w:cs="Menlo"/>
+          <w:b/>
+          <w:bCs/>
+          <w:color w:val="000080"/>
+          <w:sz w:val="20"/>
+          <w:szCs w:val="20"/>
+          <w:lang w:val="en-US" w:eastAsia="ru-RU"/>
+        </w:rPr>
+        <w:t xml:space="preserve"> </w:t>
+      </w:r>
+      <w:r>
+        <w:rPr>
+          <w:rFonts w:ascii="Menlo" w:hAnsi="Menlo" w:cs="Menlo"/>
+          <w:color w:val="000000"/>
+          <w:sz w:val="20"/>
+          <w:szCs w:val="20"/>
+          <w:lang w:val="en-US" w:eastAsia="ru-RU"/>
+        </w:rPr>
+        <w:t xml:space="preserve">y, </w:t>
+      </w:r>
+      <w:proofErr w:type="spellStart"/>
+      <w:r>
+        <w:rPr>
+          <w:rFonts w:ascii="Menlo" w:hAnsi="Menlo" w:cs="Menlo"/>
+          <w:b/>
+          <w:bCs/>
+          <w:color w:val="000080"/>
+          <w:sz w:val="20"/>
+          <w:szCs w:val="20"/>
+          <w:lang w:val="en-US" w:eastAsia="ru-RU"/>
+        </w:rPr>
+        <w:t>int</w:t>
+      </w:r>
+      <w:proofErr w:type="spellEnd"/>
+      <w:r>
+        <w:rPr>
+          <w:rFonts w:ascii="Menlo" w:hAnsi="Menlo" w:cs="Menlo"/>
+          <w:b/>
+          <w:bCs/>
+          <w:color w:val="000080"/>
+          <w:sz w:val="20"/>
+          <w:szCs w:val="20"/>
+          <w:lang w:val="en-US" w:eastAsia="ru-RU"/>
+        </w:rPr>
+        <w:t xml:space="preserve"> </w:t>
+      </w:r>
+      <w:proofErr w:type="spellStart"/>
+      <w:r>
+        <w:rPr>
+          <w:rFonts w:ascii="Menlo" w:hAnsi="Menlo" w:cs="Menlo"/>
+          <w:color w:val="000000"/>
+          <w:sz w:val="20"/>
+          <w:szCs w:val="20"/>
+          <w:lang w:val="en-US" w:eastAsia="ru-RU"/>
+        </w:rPr>
+        <w:t>i</w:t>
+      </w:r>
+      <w:proofErr w:type="spellEnd"/>
+      <w:r>
+        <w:rPr>
+          <w:rFonts w:ascii="Menlo" w:hAnsi="Menlo" w:cs="Menlo"/>
+          <w:color w:val="000000"/>
+          <w:sz w:val="20"/>
+          <w:szCs w:val="20"/>
+          <w:lang w:val="en-US" w:eastAsia="ru-RU"/>
+        </w:rPr>
+        <w:t xml:space="preserve">, </w:t>
+      </w:r>
+      <w:proofErr w:type="spellStart"/>
+      <w:r>
+        <w:rPr>
+          <w:rFonts w:ascii="Menlo" w:hAnsi="Menlo" w:cs="Menlo"/>
+          <w:b/>
+          <w:bCs/>
+          <w:color w:val="000080"/>
+          <w:sz w:val="20"/>
+          <w:szCs w:val="20"/>
+          <w:lang w:val="en-US" w:eastAsia="ru-RU"/>
+        </w:rPr>
+        <w:t>int</w:t>
+      </w:r>
+      <w:proofErr w:type="spellEnd"/>
+      <w:r>
+        <w:rPr>
+          <w:rFonts w:ascii="Menlo" w:hAnsi="Menlo" w:cs="Menlo"/>
+          <w:b/>
+          <w:bCs/>
+          <w:color w:val="000080"/>
+          <w:sz w:val="20"/>
+          <w:szCs w:val="20"/>
+          <w:lang w:val="en-US" w:eastAsia="ru-RU"/>
+        </w:rPr>
+        <w:t xml:space="preserve"> </w:t>
+      </w:r>
+      <w:r>
+        <w:rPr>
+          <w:rFonts w:ascii="Menlo" w:hAnsi="Menlo" w:cs="Menlo"/>
+          <w:color w:val="000000"/>
+          <w:sz w:val="20"/>
+          <w:szCs w:val="20"/>
+          <w:lang w:val="en-US" w:eastAsia="ru-RU"/>
+        </w:rPr>
+        <w:t>j){};</w:t>
+      </w:r>
+      <w:r>
+        <w:rPr>
+          <w:rFonts w:ascii="Menlo" w:hAnsi="Menlo" w:cs="Menlo"/>
+          <w:color w:val="000000"/>
+          <w:sz w:val="20"/>
+          <w:szCs w:val="20"/>
+          <w:lang w:val="en-US" w:eastAsia="ru-RU"/>
+        </w:rPr>
+        <w:br/>
+        <w:t xml:space="preserve">    B1(</w:t>
+      </w:r>
+      <w:proofErr w:type="spellStart"/>
+      <w:r>
+        <w:rPr>
+          <w:rFonts w:ascii="Menlo" w:hAnsi="Menlo" w:cs="Menlo"/>
+          <w:b/>
+          <w:bCs/>
+          <w:color w:val="000080"/>
+          <w:sz w:val="20"/>
+          <w:szCs w:val="20"/>
+          <w:lang w:val="en-US" w:eastAsia="ru-RU"/>
+        </w:rPr>
+        <w:t>int</w:t>
+      </w:r>
+      <w:proofErr w:type="spellEnd"/>
+      <w:r>
+        <w:rPr>
+          <w:rFonts w:ascii="Menlo" w:hAnsi="Menlo" w:cs="Menlo"/>
+          <w:b/>
+          <w:bCs/>
+          <w:color w:val="000080"/>
+          <w:sz w:val="20"/>
+          <w:szCs w:val="20"/>
+          <w:lang w:val="en-US" w:eastAsia="ru-RU"/>
+        </w:rPr>
+        <w:t xml:space="preserve"> </w:t>
+      </w:r>
+      <w:r>
+        <w:rPr>
+          <w:rFonts w:ascii="Menlo" w:hAnsi="Menlo" w:cs="Menlo"/>
+          <w:color w:val="000000"/>
+          <w:sz w:val="20"/>
+          <w:szCs w:val="20"/>
+          <w:lang w:val="en-US" w:eastAsia="ru-RU"/>
+        </w:rPr>
+        <w:t>x) { a = x; }</w:t>
+      </w:r>
+      <w:r>
+        <w:rPr>
+          <w:rFonts w:ascii="Menlo" w:hAnsi="Menlo" w:cs="Menlo"/>
+          <w:color w:val="000000"/>
+          <w:sz w:val="20"/>
+          <w:szCs w:val="20"/>
+          <w:lang w:val="en-US" w:eastAsia="ru-RU"/>
+        </w:rPr>
+        <w:br/>
+        <w:t xml:space="preserve">    </w:t>
+      </w:r>
+      <w:r>
+        <w:rPr>
+          <w:rFonts w:ascii="Menlo" w:hAnsi="Menlo" w:cs="Menlo"/>
+          <w:b/>
+          <w:bCs/>
+          <w:color w:val="000080"/>
+          <w:sz w:val="20"/>
+          <w:szCs w:val="20"/>
+          <w:lang w:val="en-US" w:eastAsia="ru-RU"/>
+        </w:rPr>
+        <w:t xml:space="preserve">void </w:t>
+      </w:r>
+      <w:r>
+        <w:rPr>
+          <w:rFonts w:ascii="Menlo" w:hAnsi="Menlo" w:cs="Menlo"/>
+          <w:color w:val="000000"/>
+          <w:sz w:val="20"/>
+          <w:szCs w:val="20"/>
+          <w:lang w:val="en-US" w:eastAsia="ru-RU"/>
+        </w:rPr>
+        <w:t xml:space="preserve">show_B1() { </w:t>
+      </w:r>
+      <w:proofErr w:type="spellStart"/>
+      <w:r>
+        <w:rPr>
+          <w:rFonts w:ascii="Menlo" w:hAnsi="Menlo" w:cs="Menlo"/>
+          <w:color w:val="000000"/>
+          <w:sz w:val="20"/>
+          <w:szCs w:val="20"/>
+          <w:lang w:val="en-US" w:eastAsia="ru-RU"/>
+        </w:rPr>
+        <w:t>cout</w:t>
+      </w:r>
+      <w:proofErr w:type="spellEnd"/>
+      <w:r>
+        <w:rPr>
+          <w:rFonts w:ascii="Menlo" w:hAnsi="Menlo" w:cs="Menlo"/>
+          <w:color w:val="000000"/>
+          <w:sz w:val="20"/>
+          <w:szCs w:val="20"/>
+          <w:lang w:val="en-US" w:eastAsia="ru-RU"/>
+        </w:rPr>
+        <w:t xml:space="preserve"> &lt;&lt; </w:t>
+      </w:r>
+      <w:r>
+        <w:rPr>
+          <w:rFonts w:ascii="Menlo" w:hAnsi="Menlo" w:cs="Menlo"/>
+          <w:b/>
+          <w:bCs/>
+          <w:color w:val="008000"/>
+          <w:sz w:val="20"/>
+          <w:szCs w:val="20"/>
+          <w:lang w:val="en-US" w:eastAsia="ru-RU"/>
+        </w:rPr>
+        <w:t xml:space="preserve">"B1=  " </w:t>
+      </w:r>
+      <w:r>
+        <w:rPr>
+          <w:rFonts w:ascii="Menlo" w:hAnsi="Menlo" w:cs="Menlo"/>
+          <w:color w:val="000000"/>
+          <w:sz w:val="20"/>
+          <w:szCs w:val="20"/>
+          <w:lang w:val="en-US" w:eastAsia="ru-RU"/>
+        </w:rPr>
+        <w:t xml:space="preserve">&lt;&lt; a &lt;&lt; </w:t>
+      </w:r>
+      <w:r>
+        <w:rPr>
+          <w:rFonts w:ascii="Menlo" w:hAnsi="Menlo" w:cs="Menlo"/>
+          <w:b/>
+          <w:bCs/>
+          <w:color w:val="008000"/>
+          <w:sz w:val="20"/>
+          <w:szCs w:val="20"/>
+          <w:lang w:val="en-US" w:eastAsia="ru-RU"/>
+        </w:rPr>
+        <w:t>"</w:t>
+      </w:r>
+      <w:r>
+        <w:rPr>
+          <w:rFonts w:ascii="Menlo" w:hAnsi="Menlo" w:cs="Menlo"/>
+          <w:b/>
+          <w:bCs/>
+          <w:color w:val="000080"/>
+          <w:sz w:val="20"/>
+          <w:szCs w:val="20"/>
+          <w:lang w:val="en-US" w:eastAsia="ru-RU"/>
+        </w:rPr>
+        <w:t>\n</w:t>
+      </w:r>
+      <w:r>
+        <w:rPr>
+          <w:rFonts w:ascii="Menlo" w:hAnsi="Menlo" w:cs="Menlo"/>
+          <w:b/>
+          <w:bCs/>
+          <w:color w:val="008000"/>
+          <w:sz w:val="20"/>
+          <w:szCs w:val="20"/>
+          <w:lang w:val="en-US" w:eastAsia="ru-RU"/>
+        </w:rPr>
+        <w:t>"</w:t>
+      </w:r>
+      <w:r>
+        <w:rPr>
+          <w:rFonts w:ascii="Menlo" w:hAnsi="Menlo" w:cs="Menlo"/>
+          <w:color w:val="000000"/>
+          <w:sz w:val="20"/>
+          <w:szCs w:val="20"/>
+          <w:lang w:val="en-US" w:eastAsia="ru-RU"/>
+        </w:rPr>
+        <w:t>; }</w:t>
+      </w:r>
+      <w:r>
+        <w:rPr>
+          <w:rFonts w:ascii="Menlo" w:hAnsi="Menlo" w:cs="Menlo"/>
+          <w:color w:val="000000"/>
+          <w:sz w:val="20"/>
+          <w:szCs w:val="20"/>
+          <w:lang w:val="en-US" w:eastAsia="ru-RU"/>
+        </w:rPr>
+        <w:br/>
+        <w:t>};</w:t>
+      </w:r>
+      <w:r>
+        <w:rPr>
+          <w:rFonts w:ascii="Menlo" w:hAnsi="Menlo" w:cs="Menlo"/>
+          <w:color w:val="000000"/>
+          <w:sz w:val="20"/>
+          <w:szCs w:val="20"/>
+          <w:lang w:val="en-US" w:eastAsia="ru-RU"/>
+        </w:rPr>
+        <w:br/>
+      </w:r>
+      <w:r>
+        <w:rPr>
+          <w:rFonts w:ascii="Menlo" w:hAnsi="Menlo" w:cs="Menlo"/>
+          <w:color w:val="000000"/>
+          <w:sz w:val="20"/>
+          <w:szCs w:val="20"/>
+          <w:lang w:val="en-US" w:eastAsia="ru-RU"/>
+        </w:rPr>
+        <w:br/>
+      </w:r>
+      <w:r>
+        <w:rPr>
+          <w:rFonts w:ascii="Menlo" w:hAnsi="Menlo" w:cs="Menlo"/>
+          <w:b/>
+          <w:bCs/>
+          <w:color w:val="000080"/>
+          <w:sz w:val="20"/>
+          <w:szCs w:val="20"/>
+          <w:lang w:val="en-US" w:eastAsia="ru-RU"/>
+        </w:rPr>
+        <w:t xml:space="preserve">class </w:t>
+      </w:r>
+      <w:r>
+        <w:rPr>
+          <w:rFonts w:ascii="Menlo" w:hAnsi="Menlo" w:cs="Menlo"/>
+          <w:color w:val="000000"/>
+          <w:sz w:val="20"/>
+          <w:szCs w:val="20"/>
+          <w:lang w:val="en-US" w:eastAsia="ru-RU"/>
+        </w:rPr>
+        <w:t xml:space="preserve">D1 : </w:t>
+      </w:r>
+      <w:r>
+        <w:rPr>
+          <w:rFonts w:ascii="Menlo" w:hAnsi="Menlo" w:cs="Menlo"/>
+          <w:b/>
+          <w:bCs/>
+          <w:color w:val="000080"/>
+          <w:sz w:val="20"/>
+          <w:szCs w:val="20"/>
+          <w:lang w:val="en-US" w:eastAsia="ru-RU"/>
+        </w:rPr>
+        <w:t xml:space="preserve">private </w:t>
+      </w:r>
+      <w:r>
+        <w:rPr>
+          <w:rFonts w:ascii="Menlo" w:hAnsi="Menlo" w:cs="Menlo"/>
+          <w:color w:val="000000"/>
+          <w:sz w:val="20"/>
+          <w:szCs w:val="20"/>
+          <w:lang w:val="en-US" w:eastAsia="ru-RU"/>
+        </w:rPr>
+        <w:t xml:space="preserve">B2, </w:t>
+      </w:r>
+      <w:r>
+        <w:rPr>
+          <w:rFonts w:ascii="Menlo" w:hAnsi="Menlo" w:cs="Menlo"/>
+          <w:b/>
+          <w:bCs/>
+          <w:color w:val="000080"/>
+          <w:sz w:val="20"/>
+          <w:szCs w:val="20"/>
+          <w:lang w:val="en-US" w:eastAsia="ru-RU"/>
+        </w:rPr>
+        <w:t xml:space="preserve">public </w:t>
+      </w:r>
+      <w:r>
+        <w:rPr>
+          <w:rFonts w:ascii="Menlo" w:hAnsi="Menlo" w:cs="Menlo"/>
+          <w:color w:val="000000"/>
+          <w:sz w:val="20"/>
+          <w:szCs w:val="20"/>
+          <w:lang w:val="en-US" w:eastAsia="ru-RU"/>
+        </w:rPr>
+        <w:t>B1 {</w:t>
+      </w:r>
+      <w:r>
+        <w:rPr>
+          <w:rFonts w:ascii="Menlo" w:hAnsi="Menlo" w:cs="Menlo"/>
+          <w:color w:val="000000"/>
+          <w:sz w:val="20"/>
+          <w:szCs w:val="20"/>
+          <w:lang w:val="en-US" w:eastAsia="ru-RU"/>
+        </w:rPr>
+        <w:br/>
+        <w:t xml:space="preserve">    </w:t>
+      </w:r>
+      <w:proofErr w:type="spellStart"/>
+      <w:r>
+        <w:rPr>
+          <w:rFonts w:ascii="Menlo" w:hAnsi="Menlo" w:cs="Menlo"/>
+          <w:b/>
+          <w:bCs/>
+          <w:color w:val="000080"/>
+          <w:sz w:val="20"/>
+          <w:szCs w:val="20"/>
+          <w:lang w:val="en-US" w:eastAsia="ru-RU"/>
+        </w:rPr>
+        <w:t>int</w:t>
+      </w:r>
+      <w:proofErr w:type="spellEnd"/>
+      <w:r>
+        <w:rPr>
+          <w:rFonts w:ascii="Menlo" w:hAnsi="Menlo" w:cs="Menlo"/>
+          <w:b/>
+          <w:bCs/>
+          <w:color w:val="000080"/>
+          <w:sz w:val="20"/>
+          <w:szCs w:val="20"/>
+          <w:lang w:val="en-US" w:eastAsia="ru-RU"/>
+        </w:rPr>
+        <w:t xml:space="preserve"> </w:t>
+      </w:r>
+      <w:r>
+        <w:rPr>
+          <w:rFonts w:ascii="Menlo" w:hAnsi="Menlo" w:cs="Menlo"/>
+          <w:color w:val="000000"/>
+          <w:sz w:val="20"/>
+          <w:szCs w:val="20"/>
+          <w:lang w:val="en-US" w:eastAsia="ru-RU"/>
+        </w:rPr>
+        <w:t>b;</w:t>
+      </w:r>
+      <w:r>
+        <w:rPr>
+          <w:rFonts w:ascii="Menlo" w:hAnsi="Menlo" w:cs="Menlo"/>
+          <w:color w:val="000000"/>
+          <w:sz w:val="20"/>
+          <w:szCs w:val="20"/>
+          <w:lang w:val="en-US" w:eastAsia="ru-RU"/>
+        </w:rPr>
+        <w:br/>
+      </w:r>
+      <w:r>
+        <w:rPr>
+          <w:rFonts w:ascii="Menlo" w:hAnsi="Menlo" w:cs="Menlo"/>
+          <w:color w:val="000000"/>
+          <w:sz w:val="20"/>
+          <w:szCs w:val="20"/>
+          <w:lang w:val="en-US" w:eastAsia="ru-RU"/>
+        </w:rPr>
+        <w:br/>
+      </w:r>
+      <w:r>
+        <w:rPr>
+          <w:rFonts w:ascii="Menlo" w:hAnsi="Menlo" w:cs="Menlo"/>
+          <w:b/>
+          <w:bCs/>
+          <w:color w:val="000080"/>
+          <w:sz w:val="20"/>
+          <w:szCs w:val="20"/>
+          <w:lang w:val="en-US" w:eastAsia="ru-RU"/>
+        </w:rPr>
+        <w:t>public</w:t>
+      </w:r>
+      <w:r>
+        <w:rPr>
+          <w:rFonts w:ascii="Menlo" w:hAnsi="Menlo" w:cs="Menlo"/>
+          <w:color w:val="000000"/>
+          <w:sz w:val="20"/>
+          <w:szCs w:val="20"/>
+          <w:lang w:val="en-US" w:eastAsia="ru-RU"/>
+        </w:rPr>
+        <w:t>:</w:t>
+      </w:r>
+      <w:r>
+        <w:rPr>
+          <w:rFonts w:ascii="Menlo" w:hAnsi="Menlo" w:cs="Menlo"/>
+          <w:color w:val="000000"/>
+          <w:sz w:val="20"/>
+          <w:szCs w:val="20"/>
+          <w:lang w:val="en-US" w:eastAsia="ru-RU"/>
+        </w:rPr>
+        <w:br/>
+        <w:t xml:space="preserve">    D1(</w:t>
+      </w:r>
+      <w:proofErr w:type="spellStart"/>
+      <w:r>
+        <w:rPr>
+          <w:rFonts w:ascii="Menlo" w:hAnsi="Menlo" w:cs="Menlo"/>
+          <w:b/>
+          <w:bCs/>
+          <w:color w:val="000080"/>
+          <w:sz w:val="20"/>
+          <w:szCs w:val="20"/>
+          <w:lang w:val="en-US" w:eastAsia="ru-RU"/>
+        </w:rPr>
+        <w:t>int</w:t>
+      </w:r>
+      <w:proofErr w:type="spellEnd"/>
+      <w:r>
+        <w:rPr>
+          <w:rFonts w:ascii="Menlo" w:hAnsi="Menlo" w:cs="Menlo"/>
+          <w:b/>
+          <w:bCs/>
+          <w:color w:val="000080"/>
+          <w:sz w:val="20"/>
+          <w:szCs w:val="20"/>
+          <w:lang w:val="en-US" w:eastAsia="ru-RU"/>
+        </w:rPr>
+        <w:t xml:space="preserve"> </w:t>
+      </w:r>
+      <w:r>
+        <w:rPr>
+          <w:rFonts w:ascii="Menlo" w:hAnsi="Menlo" w:cs="Menlo"/>
+          <w:color w:val="000000"/>
+          <w:sz w:val="20"/>
+          <w:szCs w:val="20"/>
+          <w:lang w:val="en-US" w:eastAsia="ru-RU"/>
+        </w:rPr>
+        <w:t xml:space="preserve">x, </w:t>
+      </w:r>
+      <w:proofErr w:type="spellStart"/>
+      <w:r>
+        <w:rPr>
+          <w:rFonts w:ascii="Menlo" w:hAnsi="Menlo" w:cs="Menlo"/>
+          <w:b/>
+          <w:bCs/>
+          <w:color w:val="000080"/>
+          <w:sz w:val="20"/>
+          <w:szCs w:val="20"/>
+          <w:lang w:val="en-US" w:eastAsia="ru-RU"/>
+        </w:rPr>
+        <w:t>int</w:t>
+      </w:r>
+      <w:proofErr w:type="spellEnd"/>
+      <w:r>
+        <w:rPr>
+          <w:rFonts w:ascii="Menlo" w:hAnsi="Menlo" w:cs="Menlo"/>
+          <w:b/>
+          <w:bCs/>
+          <w:color w:val="000080"/>
+          <w:sz w:val="20"/>
+          <w:szCs w:val="20"/>
+          <w:lang w:val="en-US" w:eastAsia="ru-RU"/>
+        </w:rPr>
+        <w:t xml:space="preserve"> </w:t>
+      </w:r>
+      <w:proofErr w:type="spellStart"/>
+      <w:r>
+        <w:rPr>
+          <w:rFonts w:ascii="Menlo" w:hAnsi="Menlo" w:cs="Menlo"/>
+          <w:color w:val="000000"/>
+          <w:sz w:val="20"/>
+          <w:szCs w:val="20"/>
+          <w:lang w:val="en-US" w:eastAsia="ru-RU"/>
+        </w:rPr>
+        <w:t>y,</w:t>
+      </w:r>
+      <w:r>
+        <w:rPr>
+          <w:rFonts w:ascii="Menlo" w:hAnsi="Menlo" w:cs="Menlo"/>
+          <w:b/>
+          <w:bCs/>
+          <w:color w:val="000080"/>
+          <w:sz w:val="20"/>
+          <w:szCs w:val="20"/>
+          <w:lang w:val="en-US" w:eastAsia="ru-RU"/>
+        </w:rPr>
+        <w:t>int</w:t>
+      </w:r>
+      <w:proofErr w:type="spellEnd"/>
+      <w:r>
+        <w:rPr>
+          <w:rFonts w:ascii="Menlo" w:hAnsi="Menlo" w:cs="Menlo"/>
+          <w:b/>
+          <w:bCs/>
+          <w:color w:val="000080"/>
+          <w:sz w:val="20"/>
+          <w:szCs w:val="20"/>
+          <w:lang w:val="en-US" w:eastAsia="ru-RU"/>
+        </w:rPr>
+        <w:t xml:space="preserve"> </w:t>
+      </w:r>
+      <w:proofErr w:type="spellStart"/>
+      <w:r>
+        <w:rPr>
+          <w:rFonts w:ascii="Menlo" w:hAnsi="Menlo" w:cs="Menlo"/>
+          <w:color w:val="000000"/>
+          <w:sz w:val="20"/>
+          <w:szCs w:val="20"/>
+          <w:lang w:val="en-US" w:eastAsia="ru-RU"/>
+        </w:rPr>
+        <w:t>i,</w:t>
+      </w:r>
+      <w:r>
+        <w:rPr>
+          <w:rFonts w:ascii="Menlo" w:hAnsi="Menlo" w:cs="Menlo"/>
+          <w:b/>
+          <w:bCs/>
+          <w:color w:val="000080"/>
+          <w:sz w:val="20"/>
+          <w:szCs w:val="20"/>
+          <w:lang w:val="en-US" w:eastAsia="ru-RU"/>
+        </w:rPr>
+        <w:t>int</w:t>
+      </w:r>
+      <w:proofErr w:type="spellEnd"/>
+      <w:r>
+        <w:rPr>
+          <w:rFonts w:ascii="Menlo" w:hAnsi="Menlo" w:cs="Menlo"/>
+          <w:b/>
+          <w:bCs/>
+          <w:color w:val="000080"/>
+          <w:sz w:val="20"/>
+          <w:szCs w:val="20"/>
+          <w:lang w:val="en-US" w:eastAsia="ru-RU"/>
+        </w:rPr>
+        <w:t xml:space="preserve"> </w:t>
+      </w:r>
+      <w:r>
+        <w:rPr>
+          <w:rFonts w:ascii="Menlo" w:hAnsi="Menlo" w:cs="Menlo"/>
+          <w:color w:val="000000"/>
+          <w:sz w:val="20"/>
+          <w:szCs w:val="20"/>
+          <w:lang w:val="en-US" w:eastAsia="ru-RU"/>
+        </w:rPr>
+        <w:t>u) : B2(x), B1(</w:t>
+      </w:r>
+      <w:proofErr w:type="spellStart"/>
+      <w:r>
+        <w:rPr>
+          <w:rFonts w:ascii="Menlo" w:hAnsi="Menlo" w:cs="Menlo"/>
+          <w:color w:val="000000"/>
+          <w:sz w:val="20"/>
+          <w:szCs w:val="20"/>
+          <w:lang w:val="en-US" w:eastAsia="ru-RU"/>
+        </w:rPr>
+        <w:t>i</w:t>
+      </w:r>
+      <w:proofErr w:type="spellEnd"/>
+      <w:r>
+        <w:rPr>
+          <w:rFonts w:ascii="Menlo" w:hAnsi="Menlo" w:cs="Menlo"/>
+          <w:color w:val="000000"/>
+          <w:sz w:val="20"/>
+          <w:szCs w:val="20"/>
+          <w:lang w:val="en-US" w:eastAsia="ru-RU"/>
+        </w:rPr>
+        <w:t>) { b = x; };</w:t>
+      </w:r>
+      <w:r>
+        <w:rPr>
+          <w:rFonts w:ascii="Menlo" w:hAnsi="Menlo" w:cs="Menlo"/>
+          <w:color w:val="000000"/>
+          <w:sz w:val="20"/>
+          <w:szCs w:val="20"/>
+          <w:lang w:val="en-US" w:eastAsia="ru-RU"/>
+        </w:rPr>
+        <w:br/>
+      </w:r>
+      <w:r>
+        <w:rPr>
+          <w:rFonts w:ascii="Menlo" w:hAnsi="Menlo" w:cs="Menlo"/>
+          <w:color w:val="000000"/>
+          <w:sz w:val="20"/>
+          <w:szCs w:val="20"/>
+          <w:lang w:val="en-US" w:eastAsia="ru-RU"/>
+        </w:rPr>
+        <w:br/>
+        <w:t xml:space="preserve">    </w:t>
+      </w:r>
+      <w:r>
+        <w:rPr>
+          <w:rFonts w:ascii="Menlo" w:hAnsi="Menlo" w:cs="Menlo"/>
+          <w:b/>
+          <w:bCs/>
+          <w:color w:val="000080"/>
+          <w:sz w:val="20"/>
+          <w:szCs w:val="20"/>
+          <w:lang w:val="en-US" w:eastAsia="ru-RU"/>
+        </w:rPr>
+        <w:t xml:space="preserve">void </w:t>
+      </w:r>
+      <w:r>
+        <w:rPr>
+          <w:rFonts w:ascii="Menlo" w:hAnsi="Menlo" w:cs="Menlo"/>
+          <w:color w:val="000000"/>
+          <w:sz w:val="20"/>
+          <w:szCs w:val="20"/>
+          <w:lang w:val="en-US" w:eastAsia="ru-RU"/>
+        </w:rPr>
+        <w:t>show_D1()</w:t>
+      </w:r>
+      <w:r>
+        <w:rPr>
+          <w:rFonts w:ascii="Menlo" w:hAnsi="Menlo" w:cs="Menlo"/>
+          <w:color w:val="000000"/>
+          <w:sz w:val="20"/>
+          <w:szCs w:val="20"/>
+          <w:lang w:val="en-US" w:eastAsia="ru-RU"/>
+        </w:rPr>
+        <w:br/>
+        <w:t xml:space="preserve">    {</w:t>
+      </w:r>
+      <w:r>
+        <w:rPr>
+          <w:rFonts w:ascii="Menlo" w:hAnsi="Menlo" w:cs="Menlo"/>
+          <w:color w:val="000000"/>
+          <w:sz w:val="20"/>
+          <w:szCs w:val="20"/>
+          <w:lang w:val="en-US" w:eastAsia="ru-RU"/>
+        </w:rPr>
+        <w:br/>
+        <w:t xml:space="preserve">        </w:t>
+      </w:r>
+      <w:proofErr w:type="spellStart"/>
+      <w:r>
+        <w:rPr>
+          <w:rFonts w:ascii="Menlo" w:hAnsi="Menlo" w:cs="Menlo"/>
+          <w:color w:val="000000"/>
+          <w:sz w:val="20"/>
+          <w:szCs w:val="20"/>
+          <w:lang w:val="en-US" w:eastAsia="ru-RU"/>
+        </w:rPr>
+        <w:t>cout</w:t>
+      </w:r>
+      <w:proofErr w:type="spellEnd"/>
+      <w:r>
+        <w:rPr>
+          <w:rFonts w:ascii="Menlo" w:hAnsi="Menlo" w:cs="Menlo"/>
+          <w:color w:val="000000"/>
+          <w:sz w:val="20"/>
+          <w:szCs w:val="20"/>
+          <w:lang w:val="en-US" w:eastAsia="ru-RU"/>
+        </w:rPr>
+        <w:t xml:space="preserve"> &lt;&lt; </w:t>
+      </w:r>
+      <w:r>
+        <w:rPr>
+          <w:rFonts w:ascii="Menlo" w:hAnsi="Menlo" w:cs="Menlo"/>
+          <w:b/>
+          <w:bCs/>
+          <w:color w:val="008000"/>
+          <w:sz w:val="20"/>
+          <w:szCs w:val="20"/>
+          <w:lang w:val="en-US" w:eastAsia="ru-RU"/>
+        </w:rPr>
+        <w:t xml:space="preserve">"D1=  " </w:t>
+      </w:r>
+      <w:r>
+        <w:rPr>
+          <w:rFonts w:ascii="Menlo" w:hAnsi="Menlo" w:cs="Menlo"/>
+          <w:color w:val="000000"/>
+          <w:sz w:val="20"/>
+          <w:szCs w:val="20"/>
+          <w:lang w:val="en-US" w:eastAsia="ru-RU"/>
+        </w:rPr>
+        <w:t xml:space="preserve">&lt;&lt; b &lt;&lt; </w:t>
+      </w:r>
+      <w:r>
+        <w:rPr>
+          <w:rFonts w:ascii="Menlo" w:hAnsi="Menlo" w:cs="Menlo"/>
+          <w:b/>
+          <w:bCs/>
+          <w:color w:val="008000"/>
+          <w:sz w:val="20"/>
+          <w:szCs w:val="20"/>
+          <w:lang w:val="en-US" w:eastAsia="ru-RU"/>
+        </w:rPr>
+        <w:t>"</w:t>
+      </w:r>
+      <w:r>
+        <w:rPr>
+          <w:rFonts w:ascii="Menlo" w:hAnsi="Menlo" w:cs="Menlo"/>
+          <w:b/>
+          <w:bCs/>
+          <w:color w:val="000080"/>
+          <w:sz w:val="20"/>
+          <w:szCs w:val="20"/>
+          <w:lang w:val="en-US" w:eastAsia="ru-RU"/>
+        </w:rPr>
+        <w:t>\n</w:t>
+      </w:r>
+      <w:r>
+        <w:rPr>
+          <w:rFonts w:ascii="Menlo" w:hAnsi="Menlo" w:cs="Menlo"/>
+          <w:b/>
+          <w:bCs/>
+          <w:color w:val="008000"/>
+          <w:sz w:val="20"/>
+          <w:szCs w:val="20"/>
+          <w:lang w:val="en-US" w:eastAsia="ru-RU"/>
+        </w:rPr>
+        <w:t>"</w:t>
+      </w:r>
+      <w:r>
+        <w:rPr>
+          <w:rFonts w:ascii="Menlo" w:hAnsi="Menlo" w:cs="Menlo"/>
+          <w:color w:val="000000"/>
+          <w:sz w:val="20"/>
+          <w:szCs w:val="20"/>
+          <w:lang w:val="en-US" w:eastAsia="ru-RU"/>
+        </w:rPr>
+        <w:t>;</w:t>
+      </w:r>
+      <w:r>
+        <w:rPr>
+          <w:rFonts w:ascii="Menlo" w:hAnsi="Menlo" w:cs="Menlo"/>
+          <w:color w:val="000000"/>
+          <w:sz w:val="20"/>
+          <w:szCs w:val="20"/>
+          <w:lang w:val="en-US" w:eastAsia="ru-RU"/>
+        </w:rPr>
+        <w:br/>
+        <w:t xml:space="preserve">        show_B1();</w:t>
+      </w:r>
+      <w:r>
+        <w:rPr>
+          <w:rFonts w:ascii="Menlo" w:hAnsi="Menlo" w:cs="Menlo"/>
+          <w:color w:val="000000"/>
+          <w:sz w:val="20"/>
+          <w:szCs w:val="20"/>
+          <w:lang w:val="en-US" w:eastAsia="ru-RU"/>
+        </w:rPr>
+        <w:br/>
+        <w:t xml:space="preserve">        show_B2();</w:t>
+      </w:r>
+      <w:r>
+        <w:rPr>
+          <w:rFonts w:ascii="Menlo" w:hAnsi="Menlo" w:cs="Menlo"/>
+          <w:color w:val="000000"/>
+          <w:sz w:val="20"/>
+          <w:szCs w:val="20"/>
+          <w:lang w:val="en-US" w:eastAsia="ru-RU"/>
+        </w:rPr>
+        <w:br/>
+        <w:t xml:space="preserve">    }</w:t>
+      </w:r>
+      <w:r>
+        <w:rPr>
+          <w:rFonts w:ascii="Menlo" w:hAnsi="Menlo" w:cs="Menlo"/>
+          <w:color w:val="000000"/>
+          <w:sz w:val="20"/>
+          <w:szCs w:val="20"/>
+          <w:lang w:val="en-US" w:eastAsia="ru-RU"/>
+        </w:rPr>
+        <w:br/>
+        <w:t>};</w:t>
+      </w:r>
+      <w:r>
+        <w:rPr>
+          <w:rFonts w:ascii="Menlo" w:hAnsi="Menlo" w:cs="Menlo"/>
+          <w:color w:val="000000"/>
+          <w:sz w:val="20"/>
+          <w:szCs w:val="20"/>
+          <w:lang w:val="en-US" w:eastAsia="ru-RU"/>
+        </w:rPr>
+        <w:br/>
+      </w:r>
+      <w:r>
+        <w:rPr>
+          <w:rFonts w:ascii="Menlo" w:hAnsi="Menlo" w:cs="Menlo"/>
+          <w:color w:val="000000"/>
+          <w:sz w:val="20"/>
+          <w:szCs w:val="20"/>
+          <w:lang w:val="en-US" w:eastAsia="ru-RU"/>
+        </w:rPr>
+        <w:lastRenderedPageBreak/>
+        <w:br/>
+      </w:r>
+      <w:r>
+        <w:rPr>
+          <w:rFonts w:ascii="Menlo" w:hAnsi="Menlo" w:cs="Menlo"/>
+          <w:b/>
+          <w:bCs/>
+          <w:color w:val="000080"/>
+          <w:sz w:val="20"/>
+          <w:szCs w:val="20"/>
+          <w:lang w:val="en-US" w:eastAsia="ru-RU"/>
+        </w:rPr>
+        <w:t xml:space="preserve">class </w:t>
+      </w:r>
+      <w:r>
+        <w:rPr>
+          <w:rFonts w:ascii="Menlo" w:hAnsi="Menlo" w:cs="Menlo"/>
+          <w:color w:val="000000"/>
+          <w:sz w:val="20"/>
+          <w:szCs w:val="20"/>
+          <w:lang w:val="en-US" w:eastAsia="ru-RU"/>
+        </w:rPr>
+        <w:t xml:space="preserve">D2 : </w:t>
+      </w:r>
+      <w:r>
+        <w:rPr>
+          <w:rFonts w:ascii="Menlo" w:hAnsi="Menlo" w:cs="Menlo"/>
+          <w:b/>
+          <w:bCs/>
+          <w:color w:val="000080"/>
+          <w:sz w:val="20"/>
+          <w:szCs w:val="20"/>
+          <w:lang w:val="en-US" w:eastAsia="ru-RU"/>
+        </w:rPr>
+        <w:t xml:space="preserve">public </w:t>
+      </w:r>
+      <w:r>
+        <w:rPr>
+          <w:rFonts w:ascii="Menlo" w:hAnsi="Menlo" w:cs="Menlo"/>
+          <w:color w:val="000000"/>
+          <w:sz w:val="20"/>
+          <w:szCs w:val="20"/>
+          <w:lang w:val="en-US" w:eastAsia="ru-RU"/>
+        </w:rPr>
+        <w:t>D1 {</w:t>
+      </w:r>
+      <w:r>
+        <w:rPr>
+          <w:rFonts w:ascii="Menlo" w:hAnsi="Menlo" w:cs="Menlo"/>
+          <w:color w:val="000000"/>
+          <w:sz w:val="20"/>
+          <w:szCs w:val="20"/>
+          <w:lang w:val="en-US" w:eastAsia="ru-RU"/>
+        </w:rPr>
+        <w:br/>
+        <w:t xml:space="preserve">   </w:t>
+      </w:r>
+      <w:proofErr w:type="spellStart"/>
+      <w:r>
+        <w:rPr>
+          <w:rFonts w:ascii="Menlo" w:hAnsi="Menlo" w:cs="Menlo"/>
+          <w:b/>
+          <w:bCs/>
+          <w:color w:val="000080"/>
+          <w:sz w:val="20"/>
+          <w:szCs w:val="20"/>
+          <w:lang w:val="en-US" w:eastAsia="ru-RU"/>
+        </w:rPr>
+        <w:t>int</w:t>
+      </w:r>
+      <w:proofErr w:type="spellEnd"/>
+      <w:r>
+        <w:rPr>
+          <w:rFonts w:ascii="Menlo" w:hAnsi="Menlo" w:cs="Menlo"/>
+          <w:b/>
+          <w:bCs/>
+          <w:color w:val="000080"/>
+          <w:sz w:val="20"/>
+          <w:szCs w:val="20"/>
+          <w:lang w:val="en-US" w:eastAsia="ru-RU"/>
+        </w:rPr>
+        <w:t xml:space="preserve"> </w:t>
+      </w:r>
+      <w:r>
+        <w:rPr>
+          <w:rFonts w:ascii="Menlo" w:hAnsi="Menlo" w:cs="Menlo"/>
+          <w:color w:val="000000"/>
+          <w:sz w:val="20"/>
+          <w:szCs w:val="20"/>
+          <w:lang w:val="en-US" w:eastAsia="ru-RU"/>
+        </w:rPr>
+        <w:t>c;</w:t>
+      </w:r>
+      <w:r>
+        <w:rPr>
+          <w:rFonts w:ascii="Menlo" w:hAnsi="Menlo" w:cs="Menlo"/>
+          <w:color w:val="000000"/>
+          <w:sz w:val="20"/>
+          <w:szCs w:val="20"/>
+          <w:lang w:val="en-US" w:eastAsia="ru-RU"/>
+        </w:rPr>
+        <w:br/>
+      </w:r>
+      <w:r>
+        <w:rPr>
+          <w:rFonts w:ascii="Menlo" w:hAnsi="Menlo" w:cs="Menlo"/>
+          <w:b/>
+          <w:bCs/>
+          <w:color w:val="000080"/>
+          <w:sz w:val="20"/>
+          <w:szCs w:val="20"/>
+          <w:lang w:val="en-US" w:eastAsia="ru-RU"/>
+        </w:rPr>
+        <w:t>public</w:t>
+      </w:r>
+      <w:r>
+        <w:rPr>
+          <w:rFonts w:ascii="Menlo" w:hAnsi="Menlo" w:cs="Menlo"/>
+          <w:color w:val="000000"/>
+          <w:sz w:val="20"/>
+          <w:szCs w:val="20"/>
+          <w:lang w:val="en-US" w:eastAsia="ru-RU"/>
+        </w:rPr>
+        <w:t>:</w:t>
+      </w:r>
+      <w:r>
+        <w:rPr>
+          <w:rFonts w:ascii="Menlo" w:hAnsi="Menlo" w:cs="Menlo"/>
+          <w:color w:val="000000"/>
+          <w:sz w:val="20"/>
+          <w:szCs w:val="20"/>
+          <w:lang w:val="en-US" w:eastAsia="ru-RU"/>
+        </w:rPr>
+        <w:br/>
+        <w:t xml:space="preserve">   D2(</w:t>
+      </w:r>
+      <w:proofErr w:type="spellStart"/>
+      <w:r>
+        <w:rPr>
+          <w:rFonts w:ascii="Menlo" w:hAnsi="Menlo" w:cs="Menlo"/>
+          <w:b/>
+          <w:bCs/>
+          <w:color w:val="000080"/>
+          <w:sz w:val="20"/>
+          <w:szCs w:val="20"/>
+          <w:lang w:val="en-US" w:eastAsia="ru-RU"/>
+        </w:rPr>
+        <w:t>int</w:t>
+      </w:r>
+      <w:proofErr w:type="spellEnd"/>
+      <w:r>
+        <w:rPr>
+          <w:rFonts w:ascii="Menlo" w:hAnsi="Menlo" w:cs="Menlo"/>
+          <w:b/>
+          <w:bCs/>
+          <w:color w:val="000080"/>
+          <w:sz w:val="20"/>
+          <w:szCs w:val="20"/>
+          <w:lang w:val="en-US" w:eastAsia="ru-RU"/>
+        </w:rPr>
+        <w:t xml:space="preserve"> </w:t>
+      </w:r>
+      <w:r>
+        <w:rPr>
+          <w:rFonts w:ascii="Menlo" w:hAnsi="Menlo" w:cs="Menlo"/>
+          <w:color w:val="000000"/>
+          <w:sz w:val="20"/>
+          <w:szCs w:val="20"/>
+          <w:lang w:val="en-US" w:eastAsia="ru-RU"/>
+        </w:rPr>
+        <w:t xml:space="preserve">x, </w:t>
+      </w:r>
+      <w:proofErr w:type="spellStart"/>
+      <w:r>
+        <w:rPr>
+          <w:rFonts w:ascii="Menlo" w:hAnsi="Menlo" w:cs="Menlo"/>
+          <w:b/>
+          <w:bCs/>
+          <w:color w:val="000080"/>
+          <w:sz w:val="20"/>
+          <w:szCs w:val="20"/>
+          <w:lang w:val="en-US" w:eastAsia="ru-RU"/>
+        </w:rPr>
+        <w:t>int</w:t>
+      </w:r>
+      <w:proofErr w:type="spellEnd"/>
+      <w:r>
+        <w:rPr>
+          <w:rFonts w:ascii="Menlo" w:hAnsi="Menlo" w:cs="Menlo"/>
+          <w:b/>
+          <w:bCs/>
+          <w:color w:val="000080"/>
+          <w:sz w:val="20"/>
+          <w:szCs w:val="20"/>
+          <w:lang w:val="en-US" w:eastAsia="ru-RU"/>
+        </w:rPr>
+        <w:t xml:space="preserve"> </w:t>
+      </w:r>
+      <w:proofErr w:type="spellStart"/>
+      <w:r>
+        <w:rPr>
+          <w:rFonts w:ascii="Menlo" w:hAnsi="Menlo" w:cs="Menlo"/>
+          <w:color w:val="000000"/>
+          <w:sz w:val="20"/>
+          <w:szCs w:val="20"/>
+          <w:lang w:val="en-US" w:eastAsia="ru-RU"/>
+        </w:rPr>
+        <w:t>y,</w:t>
+      </w:r>
+      <w:r>
+        <w:rPr>
+          <w:rFonts w:ascii="Menlo" w:hAnsi="Menlo" w:cs="Menlo"/>
+          <w:b/>
+          <w:bCs/>
+          <w:color w:val="000080"/>
+          <w:sz w:val="20"/>
+          <w:szCs w:val="20"/>
+          <w:lang w:val="en-US" w:eastAsia="ru-RU"/>
+        </w:rPr>
+        <w:t>int</w:t>
+      </w:r>
+      <w:proofErr w:type="spellEnd"/>
+      <w:r>
+        <w:rPr>
+          <w:rFonts w:ascii="Menlo" w:hAnsi="Menlo" w:cs="Menlo"/>
+          <w:b/>
+          <w:bCs/>
+          <w:color w:val="000080"/>
+          <w:sz w:val="20"/>
+          <w:szCs w:val="20"/>
+          <w:lang w:val="en-US" w:eastAsia="ru-RU"/>
+        </w:rPr>
+        <w:t xml:space="preserve"> </w:t>
+      </w:r>
+      <w:proofErr w:type="spellStart"/>
+      <w:r>
+        <w:rPr>
+          <w:rFonts w:ascii="Menlo" w:hAnsi="Menlo" w:cs="Menlo"/>
+          <w:color w:val="000000"/>
+          <w:sz w:val="20"/>
+          <w:szCs w:val="20"/>
+          <w:lang w:val="en-US" w:eastAsia="ru-RU"/>
+        </w:rPr>
+        <w:t>i,</w:t>
+      </w:r>
+      <w:r>
+        <w:rPr>
+          <w:rFonts w:ascii="Menlo" w:hAnsi="Menlo" w:cs="Menlo"/>
+          <w:b/>
+          <w:bCs/>
+          <w:color w:val="000080"/>
+          <w:sz w:val="20"/>
+          <w:szCs w:val="20"/>
+          <w:lang w:val="en-US" w:eastAsia="ru-RU"/>
+        </w:rPr>
+        <w:t>int</w:t>
+      </w:r>
+      <w:proofErr w:type="spellEnd"/>
+      <w:r>
+        <w:rPr>
+          <w:rFonts w:ascii="Menlo" w:hAnsi="Menlo" w:cs="Menlo"/>
+          <w:b/>
+          <w:bCs/>
+          <w:color w:val="000080"/>
+          <w:sz w:val="20"/>
+          <w:szCs w:val="20"/>
+          <w:lang w:val="en-US" w:eastAsia="ru-RU"/>
+        </w:rPr>
+        <w:t xml:space="preserve"> </w:t>
+      </w:r>
+      <w:r>
+        <w:rPr>
+          <w:rFonts w:ascii="Menlo" w:hAnsi="Menlo" w:cs="Menlo"/>
+          <w:color w:val="000000"/>
+          <w:sz w:val="20"/>
+          <w:szCs w:val="20"/>
+          <w:lang w:val="en-US" w:eastAsia="ru-RU"/>
+        </w:rPr>
+        <w:t xml:space="preserve">u) :  D1(x, y, </w:t>
+      </w:r>
+      <w:proofErr w:type="spellStart"/>
+      <w:r>
+        <w:rPr>
+          <w:rFonts w:ascii="Menlo" w:hAnsi="Menlo" w:cs="Menlo"/>
+          <w:color w:val="000000"/>
+          <w:sz w:val="20"/>
+          <w:szCs w:val="20"/>
+          <w:lang w:val="en-US" w:eastAsia="ru-RU"/>
+        </w:rPr>
+        <w:t>i,u</w:t>
+      </w:r>
+      <w:proofErr w:type="spellEnd"/>
+      <w:r>
+        <w:rPr>
+          <w:rFonts w:ascii="Menlo" w:hAnsi="Menlo" w:cs="Menlo"/>
+          <w:color w:val="000000"/>
+          <w:sz w:val="20"/>
+          <w:szCs w:val="20"/>
+          <w:lang w:val="en-US" w:eastAsia="ru-RU"/>
+        </w:rPr>
+        <w:t xml:space="preserve">) { c = </w:t>
+      </w:r>
+      <w:proofErr w:type="spellStart"/>
+      <w:r>
+        <w:rPr>
+          <w:rFonts w:ascii="Menlo" w:hAnsi="Menlo" w:cs="Menlo"/>
+          <w:color w:val="000000"/>
+          <w:sz w:val="20"/>
+          <w:szCs w:val="20"/>
+          <w:lang w:val="en-US" w:eastAsia="ru-RU"/>
+        </w:rPr>
+        <w:t>i</w:t>
+      </w:r>
+      <w:proofErr w:type="spellEnd"/>
+      <w:r>
+        <w:rPr>
+          <w:rFonts w:ascii="Menlo" w:hAnsi="Menlo" w:cs="Menlo"/>
+          <w:color w:val="000000"/>
+          <w:sz w:val="20"/>
+          <w:szCs w:val="20"/>
+          <w:lang w:val="en-US" w:eastAsia="ru-RU"/>
+        </w:rPr>
+        <w:t>; }</w:t>
+      </w:r>
+      <w:r>
+        <w:rPr>
+          <w:rFonts w:ascii="Menlo" w:hAnsi="Menlo" w:cs="Menlo"/>
+          <w:color w:val="000000"/>
+          <w:sz w:val="20"/>
+          <w:szCs w:val="20"/>
+          <w:lang w:val="en-US" w:eastAsia="ru-RU"/>
+        </w:rPr>
+        <w:br/>
+        <w:t xml:space="preserve">   </w:t>
+      </w:r>
+      <w:r>
+        <w:rPr>
+          <w:rFonts w:ascii="Menlo" w:hAnsi="Menlo" w:cs="Menlo"/>
+          <w:b/>
+          <w:bCs/>
+          <w:color w:val="000080"/>
+          <w:sz w:val="20"/>
+          <w:szCs w:val="20"/>
+          <w:lang w:val="en-US" w:eastAsia="ru-RU"/>
+        </w:rPr>
+        <w:t xml:space="preserve">void </w:t>
+      </w:r>
+      <w:r>
+        <w:rPr>
+          <w:rFonts w:ascii="Menlo" w:hAnsi="Menlo" w:cs="Menlo"/>
+          <w:color w:val="000000"/>
+          <w:sz w:val="20"/>
+          <w:szCs w:val="20"/>
+          <w:lang w:val="en-US" w:eastAsia="ru-RU"/>
+        </w:rPr>
+        <w:t xml:space="preserve">show_D2() { </w:t>
+      </w:r>
+      <w:proofErr w:type="spellStart"/>
+      <w:r>
+        <w:rPr>
+          <w:rFonts w:ascii="Menlo" w:hAnsi="Menlo" w:cs="Menlo"/>
+          <w:color w:val="000000"/>
+          <w:sz w:val="20"/>
+          <w:szCs w:val="20"/>
+          <w:lang w:val="en-US" w:eastAsia="ru-RU"/>
+        </w:rPr>
+        <w:t>cout</w:t>
+      </w:r>
+      <w:proofErr w:type="spellEnd"/>
+      <w:r>
+        <w:rPr>
+          <w:rFonts w:ascii="Menlo" w:hAnsi="Menlo" w:cs="Menlo"/>
+          <w:color w:val="000000"/>
+          <w:sz w:val="20"/>
+          <w:szCs w:val="20"/>
+          <w:lang w:val="en-US" w:eastAsia="ru-RU"/>
+        </w:rPr>
+        <w:t xml:space="preserve"> &lt;&lt; </w:t>
+      </w:r>
+      <w:r>
+        <w:rPr>
+          <w:rFonts w:ascii="Menlo" w:hAnsi="Menlo" w:cs="Menlo"/>
+          <w:b/>
+          <w:bCs/>
+          <w:color w:val="008000"/>
+          <w:sz w:val="20"/>
+          <w:szCs w:val="20"/>
+          <w:lang w:val="en-US" w:eastAsia="ru-RU"/>
+        </w:rPr>
+        <w:t xml:space="preserve">"D2=  " </w:t>
+      </w:r>
+      <w:r>
+        <w:rPr>
+          <w:rFonts w:ascii="Menlo" w:hAnsi="Menlo" w:cs="Menlo"/>
+          <w:color w:val="000000"/>
+          <w:sz w:val="20"/>
+          <w:szCs w:val="20"/>
+          <w:lang w:val="en-US" w:eastAsia="ru-RU"/>
+        </w:rPr>
+        <w:t xml:space="preserve">&lt;&lt; c &lt;&lt; </w:t>
+      </w:r>
+      <w:r>
+        <w:rPr>
+          <w:rFonts w:ascii="Menlo" w:hAnsi="Menlo" w:cs="Menlo"/>
+          <w:b/>
+          <w:bCs/>
+          <w:color w:val="008000"/>
+          <w:sz w:val="20"/>
+          <w:szCs w:val="20"/>
+          <w:lang w:val="en-US" w:eastAsia="ru-RU"/>
+        </w:rPr>
+        <w:t>"</w:t>
+      </w:r>
+      <w:r>
+        <w:rPr>
+          <w:rFonts w:ascii="Menlo" w:hAnsi="Menlo" w:cs="Menlo"/>
+          <w:b/>
+          <w:bCs/>
+          <w:color w:val="000080"/>
+          <w:sz w:val="20"/>
+          <w:szCs w:val="20"/>
+          <w:lang w:val="en-US" w:eastAsia="ru-RU"/>
+        </w:rPr>
+        <w:t>\n</w:t>
+      </w:r>
+      <w:r>
+        <w:rPr>
+          <w:rFonts w:ascii="Menlo" w:hAnsi="Menlo" w:cs="Menlo"/>
+          <w:b/>
+          <w:bCs/>
+          <w:color w:val="008000"/>
+          <w:sz w:val="20"/>
+          <w:szCs w:val="20"/>
+          <w:lang w:val="en-US" w:eastAsia="ru-RU"/>
+        </w:rPr>
+        <w:t>"</w:t>
+      </w:r>
+      <w:r>
+        <w:rPr>
+          <w:rFonts w:ascii="Menlo" w:hAnsi="Menlo" w:cs="Menlo"/>
+          <w:color w:val="000000"/>
+          <w:sz w:val="20"/>
+          <w:szCs w:val="20"/>
+          <w:lang w:val="en-US" w:eastAsia="ru-RU"/>
+        </w:rPr>
+        <w:t>;  show_D1(); }</w:t>
+      </w:r>
+      <w:r>
+        <w:rPr>
+          <w:rFonts w:ascii="Menlo" w:hAnsi="Menlo" w:cs="Menlo"/>
+          <w:color w:val="000000"/>
+          <w:sz w:val="20"/>
+          <w:szCs w:val="20"/>
+          <w:lang w:val="en-US" w:eastAsia="ru-RU"/>
+        </w:rPr>
+        <w:br/>
+        <w:t>};</w:t>
+      </w:r>
+      <w:r>
+        <w:rPr>
+          <w:rFonts w:ascii="Menlo" w:hAnsi="Menlo" w:cs="Menlo"/>
+          <w:color w:val="000000"/>
+          <w:sz w:val="20"/>
+          <w:szCs w:val="20"/>
+          <w:lang w:val="en-US" w:eastAsia="ru-RU"/>
+        </w:rPr>
+        <w:br/>
+      </w:r>
+      <w:r>
+        <w:rPr>
+          <w:rFonts w:ascii="Menlo" w:hAnsi="Menlo" w:cs="Menlo"/>
+          <w:color w:val="000000"/>
+          <w:sz w:val="20"/>
+          <w:szCs w:val="20"/>
+          <w:lang w:val="en-US" w:eastAsia="ru-RU"/>
+        </w:rPr>
+        <w:br/>
+      </w:r>
+      <w:r>
+        <w:rPr>
+          <w:rFonts w:ascii="Menlo" w:hAnsi="Menlo" w:cs="Menlo"/>
+          <w:color w:val="000000"/>
+          <w:sz w:val="20"/>
+          <w:szCs w:val="20"/>
+          <w:lang w:val="en-US" w:eastAsia="ru-RU"/>
+        </w:rPr>
+        <w:br/>
+      </w:r>
+      <w:r>
+        <w:rPr>
+          <w:rFonts w:ascii="Menlo" w:hAnsi="Menlo" w:cs="Menlo"/>
+          <w:b/>
+          <w:bCs/>
+          <w:color w:val="000080"/>
+          <w:sz w:val="20"/>
+          <w:szCs w:val="20"/>
+          <w:lang w:val="en-US" w:eastAsia="ru-RU"/>
+        </w:rPr>
+        <w:t xml:space="preserve">class </w:t>
+      </w:r>
+      <w:r>
+        <w:rPr>
+          <w:rFonts w:ascii="Menlo" w:hAnsi="Menlo" w:cs="Menlo"/>
+          <w:color w:val="000000"/>
+          <w:sz w:val="20"/>
+          <w:szCs w:val="20"/>
+          <w:lang w:val="en-US" w:eastAsia="ru-RU"/>
+        </w:rPr>
+        <w:t xml:space="preserve">D3 : </w:t>
+      </w:r>
+      <w:r>
+        <w:rPr>
+          <w:rFonts w:ascii="Menlo" w:hAnsi="Menlo" w:cs="Menlo"/>
+          <w:b/>
+          <w:bCs/>
+          <w:color w:val="000080"/>
+          <w:sz w:val="20"/>
+          <w:szCs w:val="20"/>
+          <w:lang w:val="en-US" w:eastAsia="ru-RU"/>
+        </w:rPr>
+        <w:t xml:space="preserve">public </w:t>
+      </w:r>
+      <w:r>
+        <w:rPr>
+          <w:rFonts w:ascii="Menlo" w:hAnsi="Menlo" w:cs="Menlo"/>
+          <w:color w:val="000000"/>
+          <w:sz w:val="20"/>
+          <w:szCs w:val="20"/>
+          <w:lang w:val="en-US" w:eastAsia="ru-RU"/>
+        </w:rPr>
+        <w:t>D2 {</w:t>
+      </w:r>
+      <w:r>
+        <w:rPr>
+          <w:rFonts w:ascii="Menlo" w:hAnsi="Menlo" w:cs="Menlo"/>
+          <w:color w:val="000000"/>
+          <w:sz w:val="20"/>
+          <w:szCs w:val="20"/>
+          <w:lang w:val="en-US" w:eastAsia="ru-RU"/>
+        </w:rPr>
+        <w:br/>
+        <w:t xml:space="preserve">   </w:t>
+      </w:r>
+      <w:proofErr w:type="spellStart"/>
+      <w:r>
+        <w:rPr>
+          <w:rFonts w:ascii="Menlo" w:hAnsi="Menlo" w:cs="Menlo"/>
+          <w:b/>
+          <w:bCs/>
+          <w:color w:val="000080"/>
+          <w:sz w:val="20"/>
+          <w:szCs w:val="20"/>
+          <w:lang w:val="en-US" w:eastAsia="ru-RU"/>
+        </w:rPr>
+        <w:t>int</w:t>
+      </w:r>
+      <w:proofErr w:type="spellEnd"/>
+      <w:r>
+        <w:rPr>
+          <w:rFonts w:ascii="Menlo" w:hAnsi="Menlo" w:cs="Menlo"/>
+          <w:b/>
+          <w:bCs/>
+          <w:color w:val="000080"/>
+          <w:sz w:val="20"/>
+          <w:szCs w:val="20"/>
+          <w:lang w:val="en-US" w:eastAsia="ru-RU"/>
+        </w:rPr>
+        <w:t xml:space="preserve"> </w:t>
+      </w:r>
+      <w:r>
+        <w:rPr>
+          <w:rFonts w:ascii="Menlo" w:hAnsi="Menlo" w:cs="Menlo"/>
+          <w:color w:val="000000"/>
+          <w:sz w:val="20"/>
+          <w:szCs w:val="20"/>
+          <w:lang w:val="en-US" w:eastAsia="ru-RU"/>
+        </w:rPr>
+        <w:t>d;</w:t>
+      </w:r>
+      <w:r>
+        <w:rPr>
+          <w:rFonts w:ascii="Menlo" w:hAnsi="Menlo" w:cs="Menlo"/>
+          <w:color w:val="000000"/>
+          <w:sz w:val="20"/>
+          <w:szCs w:val="20"/>
+          <w:lang w:val="en-US" w:eastAsia="ru-RU"/>
+        </w:rPr>
+        <w:br/>
+      </w:r>
+      <w:r>
+        <w:rPr>
+          <w:rFonts w:ascii="Menlo" w:hAnsi="Menlo" w:cs="Menlo"/>
+          <w:b/>
+          <w:bCs/>
+          <w:color w:val="000080"/>
+          <w:sz w:val="20"/>
+          <w:szCs w:val="20"/>
+          <w:lang w:val="en-US" w:eastAsia="ru-RU"/>
+        </w:rPr>
+        <w:t>public</w:t>
+      </w:r>
+      <w:r>
+        <w:rPr>
+          <w:rFonts w:ascii="Menlo" w:hAnsi="Menlo" w:cs="Menlo"/>
+          <w:color w:val="000000"/>
+          <w:sz w:val="20"/>
+          <w:szCs w:val="20"/>
+          <w:lang w:val="en-US" w:eastAsia="ru-RU"/>
+        </w:rPr>
+        <w:t>:</w:t>
+      </w:r>
+      <w:r>
+        <w:rPr>
+          <w:rFonts w:ascii="Menlo" w:hAnsi="Menlo" w:cs="Menlo"/>
+          <w:color w:val="000000"/>
+          <w:sz w:val="20"/>
+          <w:szCs w:val="20"/>
+          <w:lang w:val="en-US" w:eastAsia="ru-RU"/>
+        </w:rPr>
+        <w:br/>
+        <w:t xml:space="preserve">   D3(</w:t>
+      </w:r>
+      <w:proofErr w:type="spellStart"/>
+      <w:r>
+        <w:rPr>
+          <w:rFonts w:ascii="Menlo" w:hAnsi="Menlo" w:cs="Menlo"/>
+          <w:b/>
+          <w:bCs/>
+          <w:color w:val="000080"/>
+          <w:sz w:val="20"/>
+          <w:szCs w:val="20"/>
+          <w:lang w:val="en-US" w:eastAsia="ru-RU"/>
+        </w:rPr>
+        <w:t>int</w:t>
+      </w:r>
+      <w:proofErr w:type="spellEnd"/>
+      <w:r>
+        <w:rPr>
+          <w:rFonts w:ascii="Menlo" w:hAnsi="Menlo" w:cs="Menlo"/>
+          <w:b/>
+          <w:bCs/>
+          <w:color w:val="000080"/>
+          <w:sz w:val="20"/>
+          <w:szCs w:val="20"/>
+          <w:lang w:val="en-US" w:eastAsia="ru-RU"/>
+        </w:rPr>
+        <w:t xml:space="preserve"> </w:t>
+      </w:r>
+      <w:r>
+        <w:rPr>
+          <w:rFonts w:ascii="Menlo" w:hAnsi="Menlo" w:cs="Menlo"/>
+          <w:color w:val="000000"/>
+          <w:sz w:val="20"/>
+          <w:szCs w:val="20"/>
+          <w:lang w:val="en-US" w:eastAsia="ru-RU"/>
+        </w:rPr>
+        <w:t xml:space="preserve">x, </w:t>
+      </w:r>
+      <w:proofErr w:type="spellStart"/>
+      <w:r>
+        <w:rPr>
+          <w:rFonts w:ascii="Menlo" w:hAnsi="Menlo" w:cs="Menlo"/>
+          <w:b/>
+          <w:bCs/>
+          <w:color w:val="000080"/>
+          <w:sz w:val="20"/>
+          <w:szCs w:val="20"/>
+          <w:lang w:val="en-US" w:eastAsia="ru-RU"/>
+        </w:rPr>
+        <w:t>int</w:t>
+      </w:r>
+      <w:proofErr w:type="spellEnd"/>
+      <w:r>
+        <w:rPr>
+          <w:rFonts w:ascii="Menlo" w:hAnsi="Menlo" w:cs="Menlo"/>
+          <w:b/>
+          <w:bCs/>
+          <w:color w:val="000080"/>
+          <w:sz w:val="20"/>
+          <w:szCs w:val="20"/>
+          <w:lang w:val="en-US" w:eastAsia="ru-RU"/>
+        </w:rPr>
+        <w:t xml:space="preserve"> </w:t>
+      </w:r>
+      <w:proofErr w:type="spellStart"/>
+      <w:r>
+        <w:rPr>
+          <w:rFonts w:ascii="Menlo" w:hAnsi="Menlo" w:cs="Menlo"/>
+          <w:color w:val="000000"/>
+          <w:sz w:val="20"/>
+          <w:szCs w:val="20"/>
+          <w:lang w:val="en-US" w:eastAsia="ru-RU"/>
+        </w:rPr>
+        <w:t>y,</w:t>
+      </w:r>
+      <w:r>
+        <w:rPr>
+          <w:rFonts w:ascii="Menlo" w:hAnsi="Menlo" w:cs="Menlo"/>
+          <w:b/>
+          <w:bCs/>
+          <w:color w:val="000080"/>
+          <w:sz w:val="20"/>
+          <w:szCs w:val="20"/>
+          <w:lang w:val="en-US" w:eastAsia="ru-RU"/>
+        </w:rPr>
+        <w:t>int</w:t>
+      </w:r>
+      <w:proofErr w:type="spellEnd"/>
+      <w:r>
+        <w:rPr>
+          <w:rFonts w:ascii="Menlo" w:hAnsi="Menlo" w:cs="Menlo"/>
+          <w:b/>
+          <w:bCs/>
+          <w:color w:val="000080"/>
+          <w:sz w:val="20"/>
+          <w:szCs w:val="20"/>
+          <w:lang w:val="en-US" w:eastAsia="ru-RU"/>
+        </w:rPr>
+        <w:t xml:space="preserve"> </w:t>
+      </w:r>
+      <w:proofErr w:type="spellStart"/>
+      <w:r>
+        <w:rPr>
+          <w:rFonts w:ascii="Menlo" w:hAnsi="Menlo" w:cs="Menlo"/>
+          <w:color w:val="000000"/>
+          <w:sz w:val="20"/>
+          <w:szCs w:val="20"/>
+          <w:lang w:val="en-US" w:eastAsia="ru-RU"/>
+        </w:rPr>
+        <w:t>i,</w:t>
+      </w:r>
+      <w:r>
+        <w:rPr>
+          <w:rFonts w:ascii="Menlo" w:hAnsi="Menlo" w:cs="Menlo"/>
+          <w:b/>
+          <w:bCs/>
+          <w:color w:val="000080"/>
+          <w:sz w:val="20"/>
+          <w:szCs w:val="20"/>
+          <w:lang w:val="en-US" w:eastAsia="ru-RU"/>
+        </w:rPr>
+        <w:t>int</w:t>
+      </w:r>
+      <w:proofErr w:type="spellEnd"/>
+      <w:r>
+        <w:rPr>
+          <w:rFonts w:ascii="Menlo" w:hAnsi="Menlo" w:cs="Menlo"/>
+          <w:b/>
+          <w:bCs/>
+          <w:color w:val="000080"/>
+          <w:sz w:val="20"/>
+          <w:szCs w:val="20"/>
+          <w:lang w:val="en-US" w:eastAsia="ru-RU"/>
+        </w:rPr>
+        <w:t xml:space="preserve"> </w:t>
+      </w:r>
+      <w:r>
+        <w:rPr>
+          <w:rFonts w:ascii="Menlo" w:hAnsi="Menlo" w:cs="Menlo"/>
+          <w:color w:val="000000"/>
+          <w:sz w:val="20"/>
+          <w:szCs w:val="20"/>
+          <w:lang w:val="en-US" w:eastAsia="ru-RU"/>
+        </w:rPr>
+        <w:t xml:space="preserve">u) :  D2(x, y, </w:t>
+      </w:r>
+      <w:proofErr w:type="spellStart"/>
+      <w:r>
+        <w:rPr>
+          <w:rFonts w:ascii="Menlo" w:hAnsi="Menlo" w:cs="Menlo"/>
+          <w:color w:val="000000"/>
+          <w:sz w:val="20"/>
+          <w:szCs w:val="20"/>
+          <w:lang w:val="en-US" w:eastAsia="ru-RU"/>
+        </w:rPr>
+        <w:t>i,u</w:t>
+      </w:r>
+      <w:proofErr w:type="spellEnd"/>
+      <w:r>
+        <w:rPr>
+          <w:rFonts w:ascii="Menlo" w:hAnsi="Menlo" w:cs="Menlo"/>
+          <w:color w:val="000000"/>
+          <w:sz w:val="20"/>
+          <w:szCs w:val="20"/>
+          <w:lang w:val="en-US" w:eastAsia="ru-RU"/>
+        </w:rPr>
+        <w:t xml:space="preserve">) { d = </w:t>
+      </w:r>
+      <w:proofErr w:type="spellStart"/>
+      <w:r>
+        <w:rPr>
+          <w:rFonts w:ascii="Menlo" w:hAnsi="Menlo" w:cs="Menlo"/>
+          <w:color w:val="000000"/>
+          <w:sz w:val="20"/>
+          <w:szCs w:val="20"/>
+          <w:lang w:val="en-US" w:eastAsia="ru-RU"/>
+        </w:rPr>
+        <w:t>i</w:t>
+      </w:r>
+      <w:proofErr w:type="spellEnd"/>
+      <w:r>
+        <w:rPr>
+          <w:rFonts w:ascii="Menlo" w:hAnsi="Menlo" w:cs="Menlo"/>
+          <w:color w:val="000000"/>
+          <w:sz w:val="20"/>
+          <w:szCs w:val="20"/>
+          <w:lang w:val="en-US" w:eastAsia="ru-RU"/>
+        </w:rPr>
+        <w:t>; }</w:t>
+      </w:r>
+      <w:r>
+        <w:rPr>
+          <w:rFonts w:ascii="Menlo" w:hAnsi="Menlo" w:cs="Menlo"/>
+          <w:color w:val="000000"/>
+          <w:sz w:val="20"/>
+          <w:szCs w:val="20"/>
+          <w:lang w:val="en-US" w:eastAsia="ru-RU"/>
+        </w:rPr>
+        <w:br/>
+        <w:t xml:space="preserve">   </w:t>
+      </w:r>
+      <w:r>
+        <w:rPr>
+          <w:rFonts w:ascii="Menlo" w:hAnsi="Menlo" w:cs="Menlo"/>
+          <w:b/>
+          <w:bCs/>
+          <w:color w:val="000080"/>
+          <w:sz w:val="20"/>
+          <w:szCs w:val="20"/>
+          <w:lang w:val="en-US" w:eastAsia="ru-RU"/>
+        </w:rPr>
+        <w:t xml:space="preserve">void </w:t>
+      </w:r>
+      <w:r>
+        <w:rPr>
+          <w:rFonts w:ascii="Menlo" w:hAnsi="Menlo" w:cs="Menlo"/>
+          <w:color w:val="000000"/>
+          <w:sz w:val="20"/>
+          <w:szCs w:val="20"/>
+          <w:lang w:val="en-US" w:eastAsia="ru-RU"/>
+        </w:rPr>
+        <w:t xml:space="preserve">show_D3() { </w:t>
+      </w:r>
+      <w:proofErr w:type="spellStart"/>
+      <w:r>
+        <w:rPr>
+          <w:rFonts w:ascii="Menlo" w:hAnsi="Menlo" w:cs="Menlo"/>
+          <w:color w:val="000000"/>
+          <w:sz w:val="20"/>
+          <w:szCs w:val="20"/>
+          <w:lang w:val="en-US" w:eastAsia="ru-RU"/>
+        </w:rPr>
+        <w:t>cout</w:t>
+      </w:r>
+      <w:proofErr w:type="spellEnd"/>
+      <w:r>
+        <w:rPr>
+          <w:rFonts w:ascii="Menlo" w:hAnsi="Menlo" w:cs="Menlo"/>
+          <w:color w:val="000000"/>
+          <w:sz w:val="20"/>
+          <w:szCs w:val="20"/>
+          <w:lang w:val="en-US" w:eastAsia="ru-RU"/>
+        </w:rPr>
+        <w:t xml:space="preserve"> &lt;&lt; </w:t>
+      </w:r>
+      <w:r>
+        <w:rPr>
+          <w:rFonts w:ascii="Menlo" w:hAnsi="Menlo" w:cs="Menlo"/>
+          <w:b/>
+          <w:bCs/>
+          <w:color w:val="008000"/>
+          <w:sz w:val="20"/>
+          <w:szCs w:val="20"/>
+          <w:lang w:val="en-US" w:eastAsia="ru-RU"/>
+        </w:rPr>
+        <w:t xml:space="preserve">"D3=  " </w:t>
+      </w:r>
+      <w:r>
+        <w:rPr>
+          <w:rFonts w:ascii="Menlo" w:hAnsi="Menlo" w:cs="Menlo"/>
+          <w:color w:val="000000"/>
+          <w:sz w:val="20"/>
+          <w:szCs w:val="20"/>
+          <w:lang w:val="en-US" w:eastAsia="ru-RU"/>
+        </w:rPr>
+        <w:t xml:space="preserve">&lt;&lt; d &lt;&lt; </w:t>
+      </w:r>
+      <w:r>
+        <w:rPr>
+          <w:rFonts w:ascii="Menlo" w:hAnsi="Menlo" w:cs="Menlo"/>
+          <w:b/>
+          <w:bCs/>
+          <w:color w:val="008000"/>
+          <w:sz w:val="20"/>
+          <w:szCs w:val="20"/>
+          <w:lang w:val="en-US" w:eastAsia="ru-RU"/>
+        </w:rPr>
+        <w:t>"</w:t>
+      </w:r>
+      <w:r>
+        <w:rPr>
+          <w:rFonts w:ascii="Menlo" w:hAnsi="Menlo" w:cs="Menlo"/>
+          <w:b/>
+          <w:bCs/>
+          <w:color w:val="000080"/>
+          <w:sz w:val="20"/>
+          <w:szCs w:val="20"/>
+          <w:lang w:val="en-US" w:eastAsia="ru-RU"/>
+        </w:rPr>
+        <w:t>\n</w:t>
+      </w:r>
+      <w:r>
+        <w:rPr>
+          <w:rFonts w:ascii="Menlo" w:hAnsi="Menlo" w:cs="Menlo"/>
+          <w:b/>
+          <w:bCs/>
+          <w:color w:val="008000"/>
+          <w:sz w:val="20"/>
+          <w:szCs w:val="20"/>
+          <w:lang w:val="en-US" w:eastAsia="ru-RU"/>
+        </w:rPr>
+        <w:t>"</w:t>
+      </w:r>
+      <w:r>
+        <w:rPr>
+          <w:rFonts w:ascii="Menlo" w:hAnsi="Menlo" w:cs="Menlo"/>
+          <w:color w:val="000000"/>
+          <w:sz w:val="20"/>
+          <w:szCs w:val="20"/>
+          <w:lang w:val="en-US" w:eastAsia="ru-RU"/>
+        </w:rPr>
+        <w:t>;  show_D2(); }</w:t>
+      </w:r>
+      <w:r>
+        <w:rPr>
+          <w:rFonts w:ascii="Menlo" w:hAnsi="Menlo" w:cs="Menlo"/>
+          <w:color w:val="000000"/>
+          <w:sz w:val="20"/>
+          <w:szCs w:val="20"/>
+          <w:lang w:val="en-US" w:eastAsia="ru-RU"/>
+        </w:rPr>
+        <w:br/>
+        <w:t>};</w:t>
+      </w:r>
+      <w:r>
+        <w:rPr>
+          <w:rFonts w:ascii="Menlo" w:hAnsi="Menlo" w:cs="Menlo"/>
+          <w:color w:val="000000"/>
+          <w:sz w:val="20"/>
+          <w:szCs w:val="20"/>
+          <w:lang w:val="en-US" w:eastAsia="ru-RU"/>
+        </w:rPr>
+        <w:br/>
+      </w:r>
+      <w:r>
+        <w:rPr>
+          <w:rFonts w:ascii="Menlo" w:hAnsi="Menlo" w:cs="Menlo"/>
+          <w:color w:val="000000"/>
+          <w:sz w:val="20"/>
+          <w:szCs w:val="20"/>
+          <w:lang w:val="en-US" w:eastAsia="ru-RU"/>
+        </w:rPr>
+        <w:br/>
+      </w:r>
+      <w:proofErr w:type="spellStart"/>
+      <w:r>
+        <w:rPr>
+          <w:rFonts w:ascii="Menlo" w:hAnsi="Menlo" w:cs="Menlo"/>
+          <w:b/>
+          <w:bCs/>
+          <w:color w:val="000080"/>
+          <w:sz w:val="20"/>
+          <w:szCs w:val="20"/>
+          <w:lang w:val="en-US" w:eastAsia="ru-RU"/>
+        </w:rPr>
+        <w:t>int</w:t>
+      </w:r>
+      <w:proofErr w:type="spellEnd"/>
+      <w:r>
+        <w:rPr>
+          <w:rFonts w:ascii="Menlo" w:hAnsi="Menlo" w:cs="Menlo"/>
+          <w:b/>
+          <w:bCs/>
+          <w:color w:val="000080"/>
+          <w:sz w:val="20"/>
+          <w:szCs w:val="20"/>
+          <w:lang w:val="en-US" w:eastAsia="ru-RU"/>
+        </w:rPr>
+        <w:t xml:space="preserve"> </w:t>
+      </w:r>
+      <w:r>
+        <w:rPr>
+          <w:rFonts w:ascii="Menlo" w:hAnsi="Menlo" w:cs="Menlo"/>
+          <w:color w:val="000000"/>
+          <w:sz w:val="20"/>
+          <w:szCs w:val="20"/>
+          <w:lang w:val="en-US" w:eastAsia="ru-RU"/>
+        </w:rPr>
+        <w:t>main()</w:t>
+      </w:r>
+      <w:r>
+        <w:rPr>
+          <w:rFonts w:ascii="Menlo" w:hAnsi="Menlo" w:cs="Menlo"/>
+          <w:color w:val="000000"/>
+          <w:sz w:val="20"/>
+          <w:szCs w:val="20"/>
+          <w:lang w:val="en-US" w:eastAsia="ru-RU"/>
+        </w:rPr>
+        <w:br/>
+        <w:t>{</w:t>
+      </w:r>
+      <w:r>
+        <w:rPr>
+          <w:rFonts w:ascii="Menlo" w:hAnsi="Menlo" w:cs="Menlo"/>
+          <w:color w:val="000000"/>
+          <w:sz w:val="20"/>
+          <w:szCs w:val="20"/>
+          <w:lang w:val="en-US" w:eastAsia="ru-RU"/>
+        </w:rPr>
+        <w:br/>
+        <w:t xml:space="preserve">    </w:t>
+      </w:r>
+      <w:proofErr w:type="spellStart"/>
+      <w:r>
+        <w:rPr>
+          <w:rFonts w:ascii="Menlo" w:hAnsi="Menlo" w:cs="Menlo"/>
+          <w:color w:val="000000"/>
+          <w:sz w:val="20"/>
+          <w:szCs w:val="20"/>
+          <w:lang w:val="en-US" w:eastAsia="ru-RU"/>
+        </w:rPr>
+        <w:t>setlocale</w:t>
+      </w:r>
+      <w:proofErr w:type="spellEnd"/>
+      <w:r>
+        <w:rPr>
+          <w:rFonts w:ascii="Menlo" w:hAnsi="Menlo" w:cs="Menlo"/>
+          <w:color w:val="000000"/>
+          <w:sz w:val="20"/>
+          <w:szCs w:val="20"/>
+          <w:lang w:val="en-US" w:eastAsia="ru-RU"/>
+        </w:rPr>
+        <w:t xml:space="preserve">(LC_ALL, </w:t>
+      </w:r>
+      <w:r>
+        <w:rPr>
+          <w:rFonts w:ascii="Menlo" w:hAnsi="Menlo" w:cs="Menlo"/>
+          <w:b/>
+          <w:bCs/>
+          <w:color w:val="008000"/>
+          <w:sz w:val="20"/>
+          <w:szCs w:val="20"/>
+          <w:lang w:val="en-US" w:eastAsia="ru-RU"/>
+        </w:rPr>
+        <w:t>"</w:t>
+      </w:r>
+      <w:proofErr w:type="spellStart"/>
+      <w:r>
+        <w:rPr>
+          <w:rFonts w:ascii="Menlo" w:hAnsi="Menlo" w:cs="Menlo"/>
+          <w:b/>
+          <w:bCs/>
+          <w:color w:val="008000"/>
+          <w:sz w:val="20"/>
+          <w:szCs w:val="20"/>
+          <w:lang w:val="en-US" w:eastAsia="ru-RU"/>
+        </w:rPr>
+        <w:t>rus</w:t>
+      </w:r>
+      <w:proofErr w:type="spellEnd"/>
+      <w:r>
+        <w:rPr>
+          <w:rFonts w:ascii="Menlo" w:hAnsi="Menlo" w:cs="Menlo"/>
+          <w:b/>
+          <w:bCs/>
+          <w:color w:val="008000"/>
+          <w:sz w:val="20"/>
+          <w:szCs w:val="20"/>
+          <w:lang w:val="en-US" w:eastAsia="ru-RU"/>
+        </w:rPr>
+        <w:t>"</w:t>
+      </w:r>
+      <w:r>
+        <w:rPr>
+          <w:rFonts w:ascii="Menlo" w:hAnsi="Menlo" w:cs="Menlo"/>
+          <w:color w:val="000000"/>
+          <w:sz w:val="20"/>
+          <w:szCs w:val="20"/>
+          <w:lang w:val="en-US" w:eastAsia="ru-RU"/>
+        </w:rPr>
+        <w:t>);</w:t>
+      </w:r>
+      <w:r>
+        <w:rPr>
+          <w:rFonts w:ascii="Menlo" w:hAnsi="Menlo" w:cs="Menlo"/>
+          <w:color w:val="000000"/>
+          <w:sz w:val="20"/>
+          <w:szCs w:val="20"/>
+          <w:lang w:val="en-US" w:eastAsia="ru-RU"/>
+        </w:rPr>
+        <w:br/>
+      </w:r>
+      <w:r>
+        <w:rPr>
+          <w:rFonts w:ascii="Menlo" w:hAnsi="Menlo" w:cs="Menlo"/>
+          <w:color w:val="000000"/>
+          <w:sz w:val="20"/>
+          <w:szCs w:val="20"/>
+          <w:lang w:val="en-US" w:eastAsia="ru-RU"/>
+        </w:rPr>
+        <w:br/>
+        <w:t xml:space="preserve">    D3 temp(</w:t>
+      </w:r>
+      <w:r>
+        <w:rPr>
+          <w:rFonts w:ascii="Menlo" w:hAnsi="Menlo" w:cs="Menlo"/>
+          <w:color w:val="0000FF"/>
+          <w:sz w:val="20"/>
+          <w:szCs w:val="20"/>
+          <w:lang w:val="en-US" w:eastAsia="ru-RU"/>
+        </w:rPr>
+        <w:t>100</w:t>
+      </w:r>
+      <w:r>
+        <w:rPr>
+          <w:rFonts w:ascii="Menlo" w:hAnsi="Menlo" w:cs="Menlo"/>
+          <w:color w:val="000000"/>
+          <w:sz w:val="20"/>
+          <w:szCs w:val="20"/>
+          <w:lang w:val="en-US" w:eastAsia="ru-RU"/>
+        </w:rPr>
+        <w:t xml:space="preserve">, </w:t>
+      </w:r>
+      <w:r>
+        <w:rPr>
+          <w:rFonts w:ascii="Menlo" w:hAnsi="Menlo" w:cs="Menlo"/>
+          <w:color w:val="0000FF"/>
+          <w:sz w:val="20"/>
+          <w:szCs w:val="20"/>
+          <w:lang w:val="en-US" w:eastAsia="ru-RU"/>
+        </w:rPr>
+        <w:t>200</w:t>
+      </w:r>
+      <w:r>
+        <w:rPr>
+          <w:rFonts w:ascii="Menlo" w:hAnsi="Menlo" w:cs="Menlo"/>
+          <w:color w:val="000000"/>
+          <w:sz w:val="20"/>
+          <w:szCs w:val="20"/>
+          <w:lang w:val="en-US" w:eastAsia="ru-RU"/>
+        </w:rPr>
+        <w:t xml:space="preserve">, </w:t>
+      </w:r>
+      <w:r>
+        <w:rPr>
+          <w:rFonts w:ascii="Menlo" w:hAnsi="Menlo" w:cs="Menlo"/>
+          <w:color w:val="0000FF"/>
+          <w:sz w:val="20"/>
+          <w:szCs w:val="20"/>
+          <w:lang w:val="en-US" w:eastAsia="ru-RU"/>
+        </w:rPr>
+        <w:t>300</w:t>
+      </w:r>
+      <w:r>
+        <w:rPr>
+          <w:rFonts w:ascii="Menlo" w:hAnsi="Menlo" w:cs="Menlo"/>
+          <w:color w:val="000000"/>
+          <w:sz w:val="20"/>
+          <w:szCs w:val="20"/>
+          <w:lang w:val="en-US" w:eastAsia="ru-RU"/>
+        </w:rPr>
+        <w:t xml:space="preserve">, </w:t>
+      </w:r>
+      <w:r>
+        <w:rPr>
+          <w:rFonts w:ascii="Menlo" w:hAnsi="Menlo" w:cs="Menlo"/>
+          <w:color w:val="0000FF"/>
+          <w:sz w:val="20"/>
+          <w:szCs w:val="20"/>
+          <w:lang w:val="en-US" w:eastAsia="ru-RU"/>
+        </w:rPr>
+        <w:t>400</w:t>
+      </w:r>
+      <w:r>
+        <w:rPr>
+          <w:rFonts w:ascii="Menlo" w:hAnsi="Menlo" w:cs="Menlo"/>
+          <w:color w:val="000000"/>
+          <w:sz w:val="20"/>
+          <w:szCs w:val="20"/>
+          <w:lang w:val="en-US" w:eastAsia="ru-RU"/>
+        </w:rPr>
+        <w:t>);</w:t>
+      </w:r>
+      <w:r>
+        <w:rPr>
+          <w:rFonts w:ascii="Menlo" w:hAnsi="Menlo" w:cs="Menlo"/>
+          <w:color w:val="000000"/>
+          <w:sz w:val="20"/>
+          <w:szCs w:val="20"/>
+          <w:lang w:val="en-US" w:eastAsia="ru-RU"/>
+        </w:rPr>
+        <w:br/>
+        <w:t xml:space="preserve">    </w:t>
+      </w:r>
+      <w:proofErr w:type="spellStart"/>
+      <w:r>
+        <w:rPr>
+          <w:rFonts w:ascii="Menlo" w:hAnsi="Menlo" w:cs="Menlo"/>
+          <w:color w:val="000000"/>
+          <w:sz w:val="20"/>
+          <w:szCs w:val="20"/>
+          <w:lang w:val="en-US" w:eastAsia="ru-RU"/>
+        </w:rPr>
+        <w:t>cout</w:t>
+      </w:r>
+      <w:proofErr w:type="spellEnd"/>
+      <w:r>
+        <w:rPr>
+          <w:rFonts w:ascii="Menlo" w:hAnsi="Menlo" w:cs="Menlo"/>
+          <w:color w:val="000000"/>
+          <w:sz w:val="20"/>
+          <w:szCs w:val="20"/>
+          <w:lang w:val="en-US" w:eastAsia="ru-RU"/>
+        </w:rPr>
+        <w:t xml:space="preserve"> &lt;&lt; </w:t>
+      </w:r>
+      <w:r>
+        <w:rPr>
+          <w:rFonts w:ascii="Menlo" w:hAnsi="Menlo" w:cs="Menlo"/>
+          <w:b/>
+          <w:bCs/>
+          <w:color w:val="008000"/>
+          <w:sz w:val="20"/>
+          <w:szCs w:val="20"/>
+          <w:lang w:val="en-US" w:eastAsia="ru-RU"/>
+        </w:rPr>
+        <w:t>"</w:t>
+      </w:r>
+      <w:r>
+        <w:rPr>
+          <w:rFonts w:ascii="Menlo" w:hAnsi="Menlo" w:cs="Menlo"/>
+          <w:b/>
+          <w:bCs/>
+          <w:color w:val="000080"/>
+          <w:sz w:val="20"/>
+          <w:szCs w:val="20"/>
+          <w:lang w:val="en-US" w:eastAsia="ru-RU"/>
+        </w:rPr>
+        <w:t>\n</w:t>
+      </w:r>
+      <w:r>
+        <w:rPr>
+          <w:rFonts w:ascii="Menlo" w:hAnsi="Menlo" w:cs="Menlo"/>
+          <w:b/>
+          <w:bCs/>
+          <w:color w:val="008000"/>
+          <w:sz w:val="20"/>
+          <w:szCs w:val="20"/>
+          <w:lang w:eastAsia="ru-RU"/>
+        </w:rPr>
+        <w:t>Полученная</w:t>
+      </w:r>
+      <w:r>
+        <w:rPr>
+          <w:rFonts w:ascii="Menlo" w:hAnsi="Menlo" w:cs="Menlo"/>
+          <w:b/>
+          <w:bCs/>
+          <w:color w:val="008000"/>
+          <w:sz w:val="20"/>
+          <w:szCs w:val="20"/>
+          <w:lang w:val="en-US" w:eastAsia="ru-RU"/>
+        </w:rPr>
+        <w:t xml:space="preserve"> </w:t>
+      </w:r>
+      <w:r>
+        <w:rPr>
+          <w:rFonts w:ascii="Menlo" w:hAnsi="Menlo" w:cs="Menlo"/>
+          <w:b/>
+          <w:bCs/>
+          <w:color w:val="008000"/>
+          <w:sz w:val="20"/>
+          <w:szCs w:val="20"/>
+          <w:lang w:eastAsia="ru-RU"/>
+        </w:rPr>
+        <w:t>иерархия</w:t>
+      </w:r>
+      <w:r>
+        <w:rPr>
+          <w:rFonts w:ascii="Menlo" w:hAnsi="Menlo" w:cs="Menlo"/>
+          <w:b/>
+          <w:bCs/>
+          <w:color w:val="008000"/>
+          <w:sz w:val="20"/>
+          <w:szCs w:val="20"/>
+          <w:lang w:val="en-US" w:eastAsia="ru-RU"/>
+        </w:rPr>
+        <w:t xml:space="preserve">: </w:t>
+      </w:r>
+      <w:r>
+        <w:rPr>
+          <w:rFonts w:ascii="Menlo" w:hAnsi="Menlo" w:cs="Menlo"/>
+          <w:b/>
+          <w:bCs/>
+          <w:color w:val="000080"/>
+          <w:sz w:val="20"/>
+          <w:szCs w:val="20"/>
+          <w:lang w:val="en-US" w:eastAsia="ru-RU"/>
+        </w:rPr>
+        <w:t>\n</w:t>
+      </w:r>
+      <w:r>
+        <w:rPr>
+          <w:rFonts w:ascii="Menlo" w:hAnsi="Menlo" w:cs="Menlo"/>
+          <w:b/>
+          <w:bCs/>
+          <w:color w:val="008000"/>
+          <w:sz w:val="20"/>
+          <w:szCs w:val="20"/>
+          <w:lang w:val="en-US" w:eastAsia="ru-RU"/>
+        </w:rPr>
+        <w:t>"</w:t>
+      </w:r>
+      <w:r>
+        <w:rPr>
+          <w:rFonts w:ascii="Menlo" w:hAnsi="Menlo" w:cs="Menlo"/>
+          <w:color w:val="000000"/>
+          <w:sz w:val="20"/>
+          <w:szCs w:val="20"/>
+          <w:lang w:val="en-US" w:eastAsia="ru-RU"/>
+        </w:rPr>
+        <w:t>;</w:t>
+      </w:r>
+      <w:r>
+        <w:rPr>
+          <w:rFonts w:ascii="Menlo" w:hAnsi="Menlo" w:cs="Menlo"/>
+          <w:color w:val="000000"/>
+          <w:sz w:val="20"/>
+          <w:szCs w:val="20"/>
+          <w:lang w:val="en-US" w:eastAsia="ru-RU"/>
+        </w:rPr>
+        <w:br/>
+        <w:t xml:space="preserve">    temp.show_D3();</w:t>
+      </w:r>
+      <w:r>
+        <w:rPr>
+          <w:rFonts w:ascii="Menlo" w:hAnsi="Menlo" w:cs="Menlo"/>
+          <w:color w:val="000000"/>
+          <w:sz w:val="20"/>
+          <w:szCs w:val="20"/>
+          <w:lang w:val="en-US" w:eastAsia="ru-RU"/>
+        </w:rPr>
+        <w:br/>
+      </w:r>
+      <w:r>
+        <w:rPr>
+          <w:rFonts w:ascii="Menlo" w:hAnsi="Menlo" w:cs="Menlo"/>
+          <w:color w:val="000000"/>
+          <w:sz w:val="20"/>
+          <w:szCs w:val="20"/>
+          <w:lang w:val="en-US" w:eastAsia="ru-RU"/>
+        </w:rPr>
+        <w:br/>
+        <w:t xml:space="preserve">    </w:t>
+      </w:r>
+      <w:r>
+        <w:rPr>
+          <w:rFonts w:ascii="Menlo" w:hAnsi="Menlo" w:cs="Menlo"/>
+          <w:b/>
+          <w:bCs/>
+          <w:color w:val="000080"/>
+          <w:sz w:val="20"/>
+          <w:szCs w:val="20"/>
+          <w:lang w:val="en-US" w:eastAsia="ru-RU"/>
+        </w:rPr>
+        <w:t xml:space="preserve">return </w:t>
+      </w:r>
+      <w:r>
+        <w:rPr>
+          <w:rFonts w:ascii="Menlo" w:hAnsi="Menlo" w:cs="Menlo"/>
+          <w:color w:val="0000FF"/>
+          <w:sz w:val="20"/>
+          <w:szCs w:val="20"/>
+          <w:lang w:val="en-US" w:eastAsia="ru-RU"/>
+        </w:rPr>
+        <w:t>0</w:t>
+      </w:r>
+      <w:r>
+        <w:rPr>
+          <w:rFonts w:ascii="Menlo" w:hAnsi="Menlo" w:cs="Menlo"/>
+          <w:color w:val="000000"/>
+          <w:sz w:val="20"/>
+          <w:szCs w:val="20"/>
+          <w:lang w:val="en-US" w:eastAsia="ru-RU"/>
+        </w:rPr>
+        <w:t>;</w:t>
+      </w:r>
+      <w:r>
+        <w:rPr>
+          <w:rFonts w:ascii="Menlo" w:hAnsi="Menlo" w:cs="Menlo"/>
+          <w:color w:val="000000"/>
+          <w:sz w:val="20"/>
+          <w:szCs w:val="20"/>
+          <w:lang w:val="en-US" w:eastAsia="ru-RU"/>
+        </w:rPr>
+        <w:br/>
+        <w:t>}</w:t>
+      </w:r>
+    </w:p>
+    <w:p>
+      <w:pPr>
+        <w:pStyle w:val="HTML"/>
+        <w:shd w:val="clear" w:color="auto" w:fill="FFFFFF"/>
+        <w:rPr>
+          <w:rFonts w:ascii="Menlo" w:hAnsi="Menlo" w:cs="Menlo"/>
+          <w:color w:val="000000"/>
+          <w:sz w:val="18"/>
+          <w:szCs w:val="18"/>
+          <w:lang w:val="en-US"/>
+        </w:rPr>
+      </w:pPr>
+      <w:r>
+        <w:rPr>
+          <w:rFonts w:ascii="Times New Roman" w:hAnsi="Times New Roman" w:cs="Times New Roman"/>
+          <w:lang w:val="en-US"/>
+        </w:rPr>
+        <w:br/>
+      </w:r>
+      <w:r>
+        <w:rPr>
+          <w:rFonts w:ascii="Times New Roman" w:hAnsi="Times New Roman" w:cs="Times New Roman"/>
+          <w:sz w:val="32"/>
+        </w:rPr>
+        <w:t>Скриншоты</w:t>
+      </w:r>
+      <w:r>
+        <w:rPr>
+          <w:rFonts w:ascii="Times New Roman" w:hAnsi="Times New Roman" w:cs="Times New Roman"/>
+          <w:sz w:val="32"/>
+          <w:lang w:val="en-US"/>
+        </w:rPr>
+        <w:t xml:space="preserve"> </w:t>
+      </w:r>
+      <w:r>
+        <w:rPr>
+          <w:rFonts w:ascii="Times New Roman" w:hAnsi="Times New Roman" w:cs="Times New Roman"/>
+          <w:sz w:val="32"/>
+        </w:rPr>
+        <w:t>программы</w:t>
+      </w:r>
+      <w:r>
+        <w:rPr>
+          <w:rFonts w:ascii="Times New Roman" w:hAnsi="Times New Roman" w:cs="Times New Roman"/>
+          <w:sz w:val="32"/>
+          <w:lang w:val="en-US"/>
+        </w:rPr>
+        <w:t>:</w:t>
+      </w:r>
+    </w:p>
+    <w:p>
+      <w:pPr>
+        <w:rPr>
+          <w:rFonts w:ascii="Times New Roman" w:hAnsi="Times New Roman" w:cs="Times New Roman"/>
+          <w:sz w:val="20"/>
+          <w:szCs w:val="20"/>
+          <w:lang w:val="en-US"/>
+        </w:rPr>
+      </w:pPr>
+    </w:p>
+    <w:p>
+      <w:pPr>
+        <w:rPr>
+          <w:rFonts w:ascii="Times New Roman" w:hAnsi="Times New Roman" w:cs="Times New Roman"/>
+          <w:sz w:val="20"/>
+          <w:szCs w:val="20"/>
+          <w:lang w:val="en-US"/>
+        </w:rPr>
+      </w:pPr>
+      <w:bookmarkStart w:id="0" w:name="_GoBack"/>
+      <w:bookmarkEnd w:id="0"/>
+      <w:r>
+        <w:rPr>
+          <w:rFonts w:ascii="Times New Roman" w:hAnsi="Times New Roman" w:cs="Times New Roman"/>
+          <w:noProof/>
+          <w:sz w:val="20"/>
+          <w:szCs w:val="20"/>
+          <w:lang w:eastAsia="ru-RU"/>
+        </w:rPr>
+        <w:drawing>
+          <wp:inline distT="0" distB="0" distL="0" distR="0" wp14:anchorId="498AA695" wp14:editId="6B002AD1">
+            <wp:extent cx="6838950" cy="4018280"/>
+            <wp:effectExtent l="0" t="0" r="0" b="0"/>
+            <wp:docPr id="5" name="Рисунок 5" descr="/Users/georgiydemo/Desktop/Снимок экрана 2017-12-10 в 12.37.52.png"/>
+            <wp:cNvGraphicFramePr>
+              <a:graphicFrameLocks xmlns:a="http://schemas.openxmlformats.org/drawingml/2006/main" noChangeAspect="1"/>
+            </wp:cNvGraphicFramePr>
+            <a:graphic xmlns:a="http://schemas.openxmlformats.org/drawingml/2006/main">
+              <a:graphicData uri="http://schemas.openxmlformats.org/drawingml/2006/picture">
+                <pic:pic xmlns:pic="http://schemas.openxmlformats.org/drawingml/2006/picture">
+                  <pic:nvPicPr>
+                    <pic:cNvPr id="0" name="Picture 2" descr="/Users/georgiydemo/Desktop/Снимок экрана 2017-12-10 в 12.37.52.png"/>
+                    <pic:cNvPicPr>
+                      <a:picLocks noChangeAspect="1" noChangeArrowheads="1"/>
+                    </pic:cNvPicPr>
+                  </pic:nvPicPr>
+                  <pic:blipFill>
+                    <a:blip r:embed="rId9">
+                      <a:extLst>
+                        <a:ext uri="{28A0092B-C50C-407E-A947-70E740481C1C}">
+                          <a14:useLocalDpi xmlns:a14="http://schemas.microsoft.com/office/drawing/2010/main" val="0"/>
+                        </a:ext>
+                      </a:extLst>
+                    </a:blip>
+                    <a:srcRect/>
+                    <a:stretch>
+                      <a:fillRect/>
+                    </a:stretch>
+                  </pic:blipFill>
+                  <pic:spPr bwMode="auto">
+                    <a:xfrm>
+                      <a:off x="0" y="0"/>
+                      <a:ext cx="6838950" cy="4018280"/>
+                    </a:xfrm>
+                    <a:prstGeom prst="rect">
+                      <a:avLst/>
+                    </a:prstGeom>
+                    <a:noFill/>
+                    <a:ln>
+                      <a:noFill/>
+                    </a:ln>
+                  </pic:spPr>
+                </pic:pic>
+              </a:graphicData>
+            </a:graphic>
+          </wp:inline>
+        </w:drawing>
+      </w:r>
     </w:p>
     <w:sectPr>
       <w:pgSz w:w="11906" w:h="16838"/>

</xml_diff>